<commit_message>
Update QEPlot documentation re-archive backfill enhancements.
</commit_message>
<xml_diff>
--- a/documentation/source/QEPlot.docx
+++ b/documentation/source/QEPlot.docx
@@ -1,15 +1,15 @@
 
 <file path=word/document.xml><?xml version="1.0" encoding="utf-8"?>
-<w:document xmlns:wpc="http://schemas.microsoft.com/office/word/2010/wordprocessingCanvas" xmlns:cx="http://schemas.microsoft.com/office/drawing/2014/chartex" xmlns:cx1="http://schemas.microsoft.com/office/drawing/2015/9/8/chartex" xmlns:mc="http://schemas.openxmlformats.org/markup-compatibility/2006" xmlns:o="urn:schemas-microsoft-com:office:office" xmlns:r="http://schemas.openxmlformats.org/officeDocument/2006/relationships" xmlns:m="http://schemas.openxmlformats.org/officeDocument/2006/math" xmlns:v="urn:schemas-microsoft-com:vml" xmlns:wp14="http://schemas.microsoft.com/office/word/2010/wordprocessingDrawing" xmlns:wp="http://schemas.openxmlformats.org/drawingml/2006/wordprocessingDrawing" xmlns:w10="urn:schemas-microsoft-com:office:word" xmlns:w="http://schemas.openxmlformats.org/wordprocessingml/2006/main" xmlns:w14="http://schemas.microsoft.com/office/word/2010/wordml" xmlns:w15="http://schemas.microsoft.com/office/word/2012/wordml" xmlns:w16se="http://schemas.microsoft.com/office/word/2015/wordml/symex" xmlns:wpg="http://schemas.microsoft.com/office/word/2010/wordprocessingGroup" xmlns:wpi="http://schemas.microsoft.com/office/word/2010/wordprocessingInk" xmlns:wne="http://schemas.microsoft.com/office/word/2006/wordml" xmlns:wps="http://schemas.microsoft.com/office/word/2010/wordprocessingShape" mc:Ignorable="w14 w15 w16se wp14">
+<w:document xmlns:wpc="http://schemas.microsoft.com/office/word/2010/wordprocessingCanvas" xmlns:mc="http://schemas.openxmlformats.org/markup-compatibility/2006" xmlns:o="urn:schemas-microsoft-com:office:office" xmlns:r="http://schemas.openxmlformats.org/officeDocument/2006/relationships" xmlns:m="http://schemas.openxmlformats.org/officeDocument/2006/math" xmlns:v="urn:schemas-microsoft-com:vml" xmlns:wp14="http://schemas.microsoft.com/office/word/2010/wordprocessingDrawing" xmlns:wp="http://schemas.openxmlformats.org/drawingml/2006/wordprocessingDrawing" xmlns:w10="urn:schemas-microsoft-com:office:word" xmlns:w="http://schemas.openxmlformats.org/wordprocessingml/2006/main" xmlns:w14="http://schemas.microsoft.com/office/word/2010/wordml" xmlns:wpg="http://schemas.microsoft.com/office/word/2010/wordprocessingGroup" xmlns:wpi="http://schemas.microsoft.com/office/word/2010/wordprocessingInk" xmlns:wne="http://schemas.microsoft.com/office/word/2006/wordml" xmlns:wps="http://schemas.microsoft.com/office/word/2010/wordprocessingShape" mc:Ignorable="w14 wp14">
   <w:body>
     <w:p>
       <w:pPr>
         <w:jc w:val="center"/>
       </w:pPr>
-      <w:bookmarkStart w:id="0" w:name="_GoBack"/>
       <w:r>
         <w:rPr>
           <w:noProof/>
+          <w:lang w:val="en-GB" w:eastAsia="en-GB"/>
         </w:rPr>
         <w:drawing>
           <wp:inline distT="0" distB="0" distL="0" distR="0">
@@ -29,7 +29,7 @@
                     </pic:cNvPicPr>
                   </pic:nvPicPr>
                   <pic:blipFill>
-                    <a:blip r:embed="rId8" cstate="print"/>
+                    <a:blip r:embed="rId9" cstate="print"/>
                     <a:srcRect/>
                     <a:stretch>
                       <a:fillRect/>
@@ -108,7 +108,7 @@
         <w:jc w:val="center"/>
       </w:pPr>
       <w:r>
-        <w:t>11</w:t>
+        <w:t>6</w:t>
       </w:r>
       <w:r>
         <w:rPr>
@@ -117,13 +117,16 @@
         <w:t xml:space="preserve">th </w:t>
       </w:r>
       <w:r>
-        <w:t>December</w:t>
+        <w:t>February</w:t>
       </w:r>
       <w:r>
         <w:t xml:space="preserve"> </w:t>
       </w:r>
       <w:r>
-        <w:t>2019</w:t>
+        <w:t>20</w:t>
+      </w:r>
+      <w:r>
+        <w:t>20</w:t>
       </w:r>
     </w:p>
     <w:p/>
@@ -174,6 +177,12 @@
         <w:rPr>
           <w:rFonts w:ascii="Calibri" w:eastAsia="Times New Roman" w:hAnsi="Calibri" w:cs="Courier New"/>
         </w:rPr>
+        <w:t>-2020</w:t>
+      </w:r>
+      <w:r>
+        <w:rPr>
+          <w:rFonts w:ascii="Calibri" w:eastAsia="Times New Roman" w:hAnsi="Calibri" w:cs="Courier New"/>
+        </w:rPr>
         <w:t xml:space="preserve"> </w:t>
       </w:r>
       <w:r>
@@ -292,12 +301,14 @@
         </w:rPr>
         <w:t xml:space="preserve"> within the </w:t>
       </w:r>
+      <w:proofErr w:type="spellStart"/>
       <w:r>
         <w:rPr>
           <w:rFonts w:ascii="Calibri" w:eastAsia="Times New Roman" w:hAnsi="Calibri" w:cs="Courier New"/>
         </w:rPr>
         <w:t>QE_QEGuiAndUserInterfaceDesign</w:t>
       </w:r>
+      <w:proofErr w:type="spellEnd"/>
       <w:r>
         <w:rPr>
           <w:rFonts w:ascii="Calibri" w:eastAsia="Times New Roman" w:hAnsi="Calibri" w:cs="Courier New"/>
@@ -355,6 +366,8 @@
             <w:t>Contents</w:t>
           </w:r>
         </w:p>
+        <w:bookmarkStart w:id="0" w:name="_GoBack"/>
+        <w:bookmarkEnd w:id="0"/>
         <w:p>
           <w:pPr>
             <w:pStyle w:val="TOC1"/>
@@ -363,6 +376,7 @@
             </w:tabs>
             <w:rPr>
               <w:noProof/>
+              <w:lang w:val="en-GB" w:eastAsia="en-GB"/>
             </w:rPr>
           </w:pPr>
           <w:r>
@@ -374,7 +388,7 @@
           <w:r>
             <w:fldChar w:fldCharType="separate"/>
           </w:r>
-          <w:hyperlink w:anchor="_Toc26972476" w:history="1">
+          <w:hyperlink w:anchor="_Toc31831244" w:history="1">
             <w:r>
               <w:rPr>
                 <w:rStyle w:val="Hyperlink"/>
@@ -401,7 +415,7 @@
                 <w:noProof/>
                 <w:webHidden/>
               </w:rPr>
-              <w:instrText xml:space="preserve"> PAGEREF _Toc26972476 \h </w:instrText>
+              <w:instrText xml:space="preserve"> PAGEREF _Toc31831244 \h </w:instrText>
             </w:r>
             <w:r>
               <w:rPr>
@@ -440,9 +454,10 @@
             </w:tabs>
             <w:rPr>
               <w:noProof/>
+              <w:lang w:val="en-GB" w:eastAsia="en-GB"/>
             </w:rPr>
           </w:pPr>
-          <w:hyperlink w:anchor="_Toc26972477" w:history="1">
+          <w:hyperlink w:anchor="_Toc31831245" w:history="1">
             <w:r>
               <w:rPr>
                 <w:rStyle w:val="Hyperlink"/>
@@ -469,7 +484,7 @@
                 <w:noProof/>
                 <w:webHidden/>
               </w:rPr>
-              <w:instrText xml:space="preserve"> PAGEREF _Toc26972477 \h </w:instrText>
+              <w:instrText xml:space="preserve"> PAGEREF _Toc31831245 \h </w:instrText>
             </w:r>
             <w:r>
               <w:rPr>
@@ -508,9 +523,10 @@
             </w:tabs>
             <w:rPr>
               <w:noProof/>
+              <w:lang w:val="en-GB" w:eastAsia="en-GB"/>
             </w:rPr>
           </w:pPr>
-          <w:hyperlink w:anchor="_Toc26972478" w:history="1">
+          <w:hyperlink w:anchor="_Toc31831246" w:history="1">
             <w:r>
               <w:rPr>
                 <w:rStyle w:val="Hyperlink"/>
@@ -537,7 +553,7 @@
                 <w:noProof/>
                 <w:webHidden/>
               </w:rPr>
-              <w:instrText xml:space="preserve"> PAGEREF _Toc26972478 \h </w:instrText>
+              <w:instrText xml:space="preserve"> PAGEREF _Toc31831246 \h </w:instrText>
             </w:r>
             <w:r>
               <w:rPr>
@@ -576,9 +592,10 @@
             </w:tabs>
             <w:rPr>
               <w:noProof/>
+              <w:lang w:val="en-GB" w:eastAsia="en-GB"/>
             </w:rPr>
           </w:pPr>
-          <w:hyperlink w:anchor="_Toc26972479" w:history="1">
+          <w:hyperlink w:anchor="_Toc31831247" w:history="1">
             <w:r>
               <w:rPr>
                 <w:rStyle w:val="Hyperlink"/>
@@ -605,7 +622,7 @@
                 <w:noProof/>
                 <w:webHidden/>
               </w:rPr>
-              <w:instrText xml:space="preserve"> PAGEREF _Toc26972479 \h </w:instrText>
+              <w:instrText xml:space="preserve"> PAGEREF _Toc31831247 \h </w:instrText>
             </w:r>
             <w:r>
               <w:rPr>
@@ -644,9 +661,10 @@
             </w:tabs>
             <w:rPr>
               <w:noProof/>
+              <w:lang w:val="en-GB" w:eastAsia="en-GB"/>
             </w:rPr>
           </w:pPr>
-          <w:hyperlink w:anchor="_Toc26972480" w:history="1">
+          <w:hyperlink w:anchor="_Toc31831248" w:history="1">
             <w:r>
               <w:rPr>
                 <w:rStyle w:val="Hyperlink"/>
@@ -673,7 +691,7 @@
                 <w:noProof/>
                 <w:webHidden/>
               </w:rPr>
-              <w:instrText xml:space="preserve"> PAGEREF _Toc26972480 \h </w:instrText>
+              <w:instrText xml:space="preserve"> PAGEREF _Toc31831248 \h </w:instrText>
             </w:r>
             <w:r>
               <w:rPr>
@@ -712,9 +730,10 @@
             </w:tabs>
             <w:rPr>
               <w:noProof/>
+              <w:lang w:val="en-GB" w:eastAsia="en-GB"/>
             </w:rPr>
           </w:pPr>
-          <w:hyperlink w:anchor="_Toc26972481" w:history="1">
+          <w:hyperlink w:anchor="_Toc31831249" w:history="1">
             <w:r>
               <w:rPr>
                 <w:rStyle w:val="Hyperlink"/>
@@ -741,7 +760,7 @@
                 <w:noProof/>
                 <w:webHidden/>
               </w:rPr>
-              <w:instrText xml:space="preserve"> PAGEREF _Toc26972481 \h </w:instrText>
+              <w:instrText xml:space="preserve"> PAGEREF _Toc31831249 \h </w:instrText>
             </w:r>
             <w:r>
               <w:rPr>
@@ -780,9 +799,10 @@
             </w:tabs>
             <w:rPr>
               <w:noProof/>
+              <w:lang w:val="en-GB" w:eastAsia="en-GB"/>
             </w:rPr>
           </w:pPr>
-          <w:hyperlink w:anchor="_Toc26972482" w:history="1">
+          <w:hyperlink w:anchor="_Toc31831250" w:history="1">
             <w:r>
               <w:rPr>
                 <w:rStyle w:val="Hyperlink"/>
@@ -809,7 +829,7 @@
                 <w:noProof/>
                 <w:webHidden/>
               </w:rPr>
-              <w:instrText xml:space="preserve"> PAGEREF _Toc26972482 \h </w:instrText>
+              <w:instrText xml:space="preserve"> PAGEREF _Toc31831250 \h </w:instrText>
             </w:r>
             <w:r>
               <w:rPr>
@@ -848,9 +868,10 @@
             </w:tabs>
             <w:rPr>
               <w:noProof/>
+              <w:lang w:val="en-GB" w:eastAsia="en-GB"/>
             </w:rPr>
           </w:pPr>
-          <w:hyperlink w:anchor="_Toc26972483" w:history="1">
+          <w:hyperlink w:anchor="_Toc31831251" w:history="1">
             <w:r>
               <w:rPr>
                 <w:rStyle w:val="Hyperlink"/>
@@ -877,7 +898,7 @@
                 <w:noProof/>
                 <w:webHidden/>
               </w:rPr>
-              <w:instrText xml:space="preserve"> PAGEREF _Toc26972483 \h </w:instrText>
+              <w:instrText xml:space="preserve"> PAGEREF _Toc31831251 \h </w:instrText>
             </w:r>
             <w:r>
               <w:rPr>
@@ -916,9 +937,10 @@
             </w:tabs>
             <w:rPr>
               <w:noProof/>
+              <w:lang w:val="en-GB" w:eastAsia="en-GB"/>
             </w:rPr>
           </w:pPr>
-          <w:hyperlink w:anchor="_Toc26972484" w:history="1">
+          <w:hyperlink w:anchor="_Toc31831252" w:history="1">
             <w:r>
               <w:rPr>
                 <w:rStyle w:val="Hyperlink"/>
@@ -945,7 +967,76 @@
                 <w:noProof/>
                 <w:webHidden/>
               </w:rPr>
-              <w:instrText xml:space="preserve"> PAGEREF _Toc26972484 \h </w:instrText>
+              <w:instrText xml:space="preserve"> PAGEREF _Toc31831252 \h </w:instrText>
+            </w:r>
+            <w:r>
+              <w:rPr>
+                <w:noProof/>
+                <w:webHidden/>
+              </w:rPr>
+            </w:r>
+            <w:r>
+              <w:rPr>
+                <w:noProof/>
+                <w:webHidden/>
+              </w:rPr>
+              <w:fldChar w:fldCharType="separate"/>
+            </w:r>
+            <w:r>
+              <w:rPr>
+                <w:noProof/>
+                <w:webHidden/>
+              </w:rPr>
+              <w:t>6</w:t>
+            </w:r>
+            <w:r>
+              <w:rPr>
+                <w:noProof/>
+                <w:webHidden/>
+              </w:rPr>
+              <w:fldChar w:fldCharType="end"/>
+            </w:r>
+          </w:hyperlink>
+        </w:p>
+        <w:p>
+          <w:pPr>
+            <w:pStyle w:val="TOC2"/>
+            <w:tabs>
+              <w:tab w:val="right" w:leader="dot" w:pos="9016"/>
+            </w:tabs>
+            <w:rPr>
+              <w:noProof/>
+              <w:lang w:val="en-GB" w:eastAsia="en-GB"/>
+            </w:rPr>
+          </w:pPr>
+          <w:hyperlink w:anchor="_Toc31831253" w:history="1">
+            <w:r>
+              <w:rPr>
+                <w:rStyle w:val="Hyperlink"/>
+                <w:noProof/>
+              </w:rPr>
+              <w:t>Archive Data Backfill</w:t>
+            </w:r>
+            <w:r>
+              <w:rPr>
+                <w:noProof/>
+                <w:webHidden/>
+              </w:rPr>
+              <w:tab/>
+            </w:r>
+            <w:r>
+              <w:rPr>
+                <w:noProof/>
+                <w:webHidden/>
+              </w:rPr>
+              <w:fldChar w:fldCharType="begin"/>
+            </w:r>
+            <w:r>
+              <w:rPr>
+                <w:noProof/>
+                <w:webHidden/>
+              </w:rPr>
+              <w:instrText xml:space="preserve"> PAGEREF _Toc31831253 \h </w:instrText>
             </w:r>
             <w:r>
               <w:rPr>
@@ -986,7 +1077,7 @@
     <w:p>
       <w:pPr>
         <w:sectPr>
-          <w:footerReference w:type="default" r:id="rId9"/>
+          <w:footerReference w:type="default" r:id="rId10"/>
           <w:pgSz w:w="11906" w:h="16838"/>
           <w:pgMar w:top="1440" w:right="1440" w:bottom="1440" w:left="1440" w:header="708" w:footer="708" w:gutter="0"/>
           <w:cols w:space="708"/>
@@ -999,7 +1090,7 @@
         <w:pStyle w:val="Heading1"/>
       </w:pPr>
       <w:bookmarkStart w:id="1" w:name="_Ref342384189"/>
-      <w:bookmarkStart w:id="2" w:name="_Toc26972476"/>
+      <w:bookmarkStart w:id="2" w:name="_Toc31831244"/>
       <w:r>
         <w:lastRenderedPageBreak/>
         <w:t>Introduction</w:t>
@@ -1047,7 +1138,13 @@
     </w:p>
     <w:p>
       <w:r>
-        <w:t xml:space="preserve">This document was created </w:t>
+        <w:t xml:space="preserve">This document </w:t>
+      </w:r>
+      <w:r>
+        <w:t>has been</w:t>
+      </w:r>
+      <w:r>
+        <w:t xml:space="preserve"> created </w:t>
       </w:r>
       <w:r>
         <w:t xml:space="preserve">as a separate </w:t>
@@ -1096,7 +1193,7 @@
       <w:r>
         <w:t xml:space="preserve">. It may also be obtained from here: </w:t>
       </w:r>
-      <w:hyperlink r:id="rId10" w:history="1">
+      <w:hyperlink r:id="rId11" w:history="1">
         <w:r>
           <w:rPr>
             <w:rStyle w:val="Hyperlink"/>
@@ -1109,7 +1206,7 @@
       <w:pPr>
         <w:pStyle w:val="Heading1"/>
       </w:pPr>
-      <w:bookmarkStart w:id="3" w:name="_Toc26972477"/>
+      <w:bookmarkStart w:id="3" w:name="_Toc31831245"/>
       <w:r>
         <w:t>Descript</w:t>
       </w:r>
@@ -1166,6 +1263,7 @@
       <w:r>
         <w:rPr>
           <w:noProof/>
+          <w:lang w:val="en-GB" w:eastAsia="en-GB"/>
         </w:rPr>
         <w:lastRenderedPageBreak/>
         <w:drawing>
@@ -1184,7 +1282,7 @@
                     <pic:cNvPicPr/>
                   </pic:nvPicPr>
                   <pic:blipFill>
-                    <a:blip r:embed="rId11" cstate="print"/>
+                    <a:blip r:embed="rId12" cstate="print"/>
                     <a:stretch>
                       <a:fillRect/>
                     </a:stretch>
@@ -1213,27 +1311,14 @@
       <w:r>
         <w:t xml:space="preserve">Figure </w:t>
       </w:r>
-      <w:r>
-        <w:fldChar w:fldCharType="begin"/>
-      </w:r>
-      <w:r>
-        <w:instrText xml:space="preserve"> SEQ Figure \* ARABIC </w:instrText>
-      </w:r>
-      <w:r>
-        <w:fldChar w:fldCharType="separate"/>
-      </w:r>
-      <w:r>
-        <w:rPr>
-          <w:noProof/>
-        </w:rPr>
-        <w:t>1</w:t>
-      </w:r>
-      <w:r>
-        <w:rPr>
-          <w:noProof/>
-        </w:rPr>
-        <w:fldChar w:fldCharType="end"/>
-      </w:r>
+      <w:fldSimple w:instr=" SEQ Figure \* ARABIC ">
+        <w:r>
+          <w:rPr>
+            <w:noProof/>
+          </w:rPr>
+          <w:t>1</w:t>
+        </w:r>
+      </w:fldSimple>
       <w:r>
         <w:t xml:space="preserve"> GUI using QEPlot widgets to plot waveforms (left) and scalar values (right)</w:t>
       </w:r>
@@ -1242,7 +1327,7 @@
       <w:pPr>
         <w:pStyle w:val="Heading1"/>
       </w:pPr>
-      <w:bookmarkStart w:id="4" w:name="_Toc26972478"/>
+      <w:bookmarkStart w:id="4" w:name="_Toc31831246"/>
       <w:r>
         <w:t>Properties</w:t>
       </w:r>
@@ -1257,7 +1342,7 @@
       <w:pPr>
         <w:pStyle w:val="Heading2"/>
       </w:pPr>
-      <w:bookmarkStart w:id="5" w:name="_Toc26972479"/>
+      <w:bookmarkStart w:id="5" w:name="_Toc31831247"/>
       <w:r>
         <w:t>Variable Names</w:t>
       </w:r>
@@ -1288,15 +1373,20 @@
           <w:numId w:val="8"/>
         </w:numPr>
       </w:pPr>
-      <w:r>
-        <w:t>variableSubstitutions - specified the default variable name substitutions – this applies to all the variable names.</w:t>
+      <w:proofErr w:type="gramStart"/>
+      <w:r>
+        <w:t>variableSubstitutions</w:t>
+      </w:r>
+      <w:proofErr w:type="gramEnd"/>
+      <w:r>
+        <w:t xml:space="preserve"> - specified the default variable name substitutions – this applies to all the variable names.</w:t>
       </w:r>
     </w:p>
     <w:p>
       <w:pPr>
         <w:pStyle w:val="Heading2"/>
       </w:pPr>
-      <w:bookmarkStart w:id="6" w:name="_Toc26972480"/>
+      <w:bookmarkStart w:id="6" w:name="_Toc31831248"/>
       <w:r>
         <w:t>Individual t</w:t>
       </w:r>
@@ -1369,7 +1459,7 @@
       <w:pPr>
         <w:pStyle w:val="Heading2"/>
       </w:pPr>
-      <w:bookmarkStart w:id="7" w:name="_Toc26972481"/>
+      <w:bookmarkStart w:id="7" w:name="_Toc31831249"/>
       <w:r>
         <w:t>Scaling and units</w:t>
       </w:r>
@@ -1394,9 +1484,11 @@
           <w:numId w:val="2"/>
         </w:numPr>
       </w:pPr>
+      <w:proofErr w:type="spellStart"/>
       <w:r>
         <w:t>autoScale</w:t>
       </w:r>
+      <w:proofErr w:type="spellEnd"/>
       <w:r>
         <w:tab/>
         <w:t>(default is to auto-scale)</w:t>
@@ -1410,13 +1502,31 @@
           <w:numId w:val="2"/>
         </w:numPr>
       </w:pPr>
-      <w:r>
-        <w:t>yMin and yMax</w:t>
-      </w:r>
-    </w:p>
-    <w:p>
-      <w:r>
-        <w:t>X and Y units may be specified using the following properties: Note, these are presented regardless of the actual data.</w:t>
+      <w:proofErr w:type="spellStart"/>
+      <w:r>
+        <w:t>yMin</w:t>
+      </w:r>
+      <w:proofErr w:type="spellEnd"/>
+      <w:r>
+        <w:t xml:space="preserve"> and </w:t>
+      </w:r>
+      <w:proofErr w:type="spellStart"/>
+      <w:r>
+        <w:t>yMax</w:t>
+      </w:r>
+      <w:proofErr w:type="spellEnd"/>
+    </w:p>
+    <w:p>
+      <w:r>
+        <w:t>X and Y units may be specified using the following properties: Note</w:t>
+      </w:r>
+      <w:proofErr w:type="gramStart"/>
+      <w:r>
+        <w:t>,</w:t>
+      </w:r>
+      <w:proofErr w:type="gramEnd"/>
+      <w:r>
+        <w:t xml:space="preserve"> these are presented regardless of the actual data.</w:t>
       </w:r>
     </w:p>
     <w:p>
@@ -1427,8 +1537,13 @@
           <w:numId w:val="5"/>
         </w:numPr>
       </w:pPr>
-      <w:r>
-        <w:t xml:space="preserve">xUnit, </w:t>
+      <w:proofErr w:type="spellStart"/>
+      <w:r>
+        <w:t>xUnit</w:t>
+      </w:r>
+      <w:proofErr w:type="spellEnd"/>
+      <w:r>
+        <w:t xml:space="preserve">, </w:t>
       </w:r>
     </w:p>
     <w:p>
@@ -1439,15 +1554,17 @@
           <w:numId w:val="5"/>
         </w:numPr>
       </w:pPr>
+      <w:proofErr w:type="spellStart"/>
       <w:r>
         <w:t>yUnit</w:t>
       </w:r>
+      <w:proofErr w:type="spellEnd"/>
     </w:p>
     <w:p>
       <w:pPr>
         <w:pStyle w:val="Heading2"/>
       </w:pPr>
-      <w:bookmarkStart w:id="8" w:name="_Toc26972482"/>
+      <w:bookmarkStart w:id="8" w:name="_Toc31831250"/>
       <w:r>
         <w:t>Plot presentation</w:t>
       </w:r>
@@ -1466,9 +1583,19 @@
           <w:numId w:val="3"/>
         </w:numPr>
       </w:pPr>
-      <w:r>
-        <w:t>axisEnableX and axisEnableY</w:t>
-      </w:r>
+      <w:proofErr w:type="spellStart"/>
+      <w:r>
+        <w:t>axisEnableX</w:t>
+      </w:r>
+      <w:proofErr w:type="spellEnd"/>
+      <w:r>
+        <w:t xml:space="preserve"> and </w:t>
+      </w:r>
+      <w:proofErr w:type="spellStart"/>
+      <w:r>
+        <w:t>axisEnableY</w:t>
+      </w:r>
+      <w:proofErr w:type="spellEnd"/>
       <w:r>
         <w:tab/>
         <w:t>(default is display axis)</w:t>
@@ -1482,9 +1609,19 @@
           <w:numId w:val="3"/>
         </w:numPr>
       </w:pPr>
-      <w:r>
-        <w:t>gridEnableMajorX and gridEnableMajorY</w:t>
-      </w:r>
+      <w:proofErr w:type="spellStart"/>
+      <w:r>
+        <w:t>gridEnableMajorX</w:t>
+      </w:r>
+      <w:proofErr w:type="spellEnd"/>
+      <w:r>
+        <w:t xml:space="preserve"> and </w:t>
+      </w:r>
+      <w:proofErr w:type="spellStart"/>
+      <w:r>
+        <w:t>gridEnableMajorY</w:t>
+      </w:r>
+      <w:proofErr w:type="spellEnd"/>
       <w:r>
         <w:tab/>
         <w:t>(default is no grids)</w:t>
@@ -1498,9 +1635,19 @@
           <w:numId w:val="3"/>
         </w:numPr>
       </w:pPr>
-      <w:r>
-        <w:t>gridEnableMinorX and gridEnableMinorY</w:t>
-      </w:r>
+      <w:proofErr w:type="spellStart"/>
+      <w:r>
+        <w:t>gridEnableMinorX</w:t>
+      </w:r>
+      <w:proofErr w:type="spellEnd"/>
+      <w:r>
+        <w:t xml:space="preserve"> and </w:t>
+      </w:r>
+      <w:proofErr w:type="spellStart"/>
+      <w:r>
+        <w:t>gridEnableMinorY</w:t>
+      </w:r>
+      <w:proofErr w:type="spellEnd"/>
       <w:r>
         <w:tab/>
         <w:t>(default is no grids)</w:t>
@@ -1519,9 +1666,11 @@
           <w:numId w:val="4"/>
         </w:numPr>
       </w:pPr>
+      <w:proofErr w:type="spellStart"/>
       <w:r>
         <w:t>backgroundColor</w:t>
       </w:r>
+      <w:proofErr w:type="spellEnd"/>
     </w:p>
     <w:p>
       <w:pPr>
@@ -1531,9 +1680,19 @@
           <w:numId w:val="4"/>
         </w:numPr>
       </w:pPr>
-      <w:r>
-        <w:t>gridMajorColor and gridMinorColor</w:t>
-      </w:r>
+      <w:proofErr w:type="spellStart"/>
+      <w:r>
+        <w:t>gridMajorColor</w:t>
+      </w:r>
+      <w:proofErr w:type="spellEnd"/>
+      <w:r>
+        <w:t xml:space="preserve"> and </w:t>
+      </w:r>
+      <w:proofErr w:type="spellStart"/>
+      <w:r>
+        <w:t>gridMinorColor</w:t>
+      </w:r>
+      <w:proofErr w:type="spellEnd"/>
     </w:p>
     <w:p>
       <w:r>
@@ -1556,7 +1715,7 @@
       <w:pPr>
         <w:pStyle w:val="Heading2"/>
       </w:pPr>
-      <w:bookmarkStart w:id="9" w:name="_Toc26972483"/>
+      <w:bookmarkStart w:id="9" w:name="_Toc31831251"/>
       <w:r>
         <w:t>Scalar attributes</w:t>
       </w:r>
@@ -1564,7 +1723,13 @@
     </w:p>
     <w:p>
       <w:r>
-        <w:t>When displaying scalar values, the QEPlot widget displays all updates with timestamps within the time span specified. The entire plot is redrawn asynchronously to updates. The values on the X axis are seconds before the current time. The relevant properties are:</w:t>
+        <w:t xml:space="preserve">When displaying scalar values, the QEPlot widget displays all updates with timestamps within the time span specified. The entire plot is redrawn asynchronously </w:t>
+      </w:r>
+      <w:r>
+        <w:t>with respect to PV</w:t>
+      </w:r>
+      <w:r>
+        <w:t xml:space="preserve"> updates. The values on the X axis are seconds before the current time. The relevant properties are:</w:t>
       </w:r>
     </w:p>
     <w:p>
@@ -1575,9 +1740,11 @@
           <w:numId w:val="6"/>
         </w:numPr>
       </w:pPr>
+      <w:proofErr w:type="spellStart"/>
       <w:r>
         <w:t>timeSpan</w:t>
       </w:r>
+      <w:proofErr w:type="spellEnd"/>
       <w:r>
         <w:tab/>
         <w:t xml:space="preserve">(default is </w:t>
@@ -1597,20 +1764,23 @@
           <w:numId w:val="6"/>
         </w:numPr>
       </w:pPr>
+      <w:proofErr w:type="spellStart"/>
       <w:r>
         <w:t>tickRate</w:t>
       </w:r>
+      <w:proofErr w:type="spellEnd"/>
       <w:r>
         <w:tab/>
         <w:t>(default is 50mS)</w:t>
       </w:r>
     </w:p>
     <w:p/>
+    <w:p/>
     <w:p>
       <w:pPr>
         <w:pStyle w:val="Heading2"/>
       </w:pPr>
-      <w:bookmarkStart w:id="10" w:name="_Toc26972484"/>
+      <w:bookmarkStart w:id="10" w:name="_Toc31831252"/>
       <w:r>
         <w:lastRenderedPageBreak/>
         <w:t>Waveform attributes</w:t>
@@ -1622,7 +1792,23 @@
         <w:t>When displaying waveforms, the QEPlot widget presents the waveform and sets the range of values on the X axis according to properties specifying an initial value and an incremental value per point in the waveform.</w:t>
       </w:r>
       <w:r>
-        <w:t xml:space="preserve"> The xFirst/XLast can be used to limit/truncate the amount of data displayed.</w:t>
+        <w:t xml:space="preserve"> The </w:t>
+      </w:r>
+      <w:proofErr w:type="spellStart"/>
+      <w:r>
+        <w:t>xFirst</w:t>
+      </w:r>
+      <w:proofErr w:type="spellEnd"/>
+      <w:r>
+        <w:t>/</w:t>
+      </w:r>
+      <w:proofErr w:type="spellStart"/>
+      <w:r>
+        <w:t>XLast</w:t>
+      </w:r>
+      <w:proofErr w:type="spellEnd"/>
+      <w:r>
+        <w:t xml:space="preserve"> can be used to limit/truncate the amount of data displayed.</w:t>
       </w:r>
     </w:p>
     <w:p>
@@ -1633,9 +1819,11 @@
           <w:numId w:val="7"/>
         </w:numPr>
       </w:pPr>
+      <w:proofErr w:type="spellStart"/>
       <w:r>
         <w:t>xStart</w:t>
       </w:r>
+      <w:proofErr w:type="spellEnd"/>
       <w:r>
         <w:tab/>
       </w:r>
@@ -1652,18 +1840,14 @@
           <w:numId w:val="7"/>
         </w:numPr>
       </w:pPr>
+      <w:proofErr w:type="spellStart"/>
       <w:r>
         <w:t>xIncrement</w:t>
       </w:r>
+      <w:proofErr w:type="spellEnd"/>
       <w:r>
         <w:tab/>
-        <w:t xml:space="preserve">(default is </w:t>
-      </w:r>
-      <w:r>
-        <w:t>1.0</w:t>
-      </w:r>
-      <w:r>
-        <w:t>)</w:t>
+        <w:t>(default is 1.0)</w:t>
       </w:r>
     </w:p>
     <w:p>
@@ -1674,21 +1858,17 @@
           <w:numId w:val="7"/>
         </w:numPr>
       </w:pPr>
+      <w:proofErr w:type="spellStart"/>
       <w:r>
         <w:t>xFirst</w:t>
       </w:r>
+      <w:proofErr w:type="spellEnd"/>
       <w:r>
         <w:tab/>
       </w:r>
       <w:r>
         <w:tab/>
-        <w:t xml:space="preserve">(default is </w:t>
-      </w:r>
-      <w:r>
-        <w:t>-1000000.0</w:t>
-      </w:r>
-      <w:r>
-        <w:t>)</w:t>
+        <w:t>(default is -1000000.0)</w:t>
       </w:r>
     </w:p>
     <w:p>
@@ -1699,26 +1879,102 @@
           <w:numId w:val="7"/>
         </w:numPr>
       </w:pPr>
+      <w:proofErr w:type="spellStart"/>
       <w:r>
         <w:t>xLast</w:t>
       </w:r>
+      <w:proofErr w:type="spellEnd"/>
       <w:r>
         <w:tab/>
       </w:r>
       <w:r>
         <w:tab/>
-        <w:t xml:space="preserve">(default is </w:t>
-      </w:r>
-      <w:r>
-        <w:t>+1000000.0</w:t>
-      </w:r>
-      <w:r>
-        <w:t>)</w:t>
-      </w:r>
-      <w:bookmarkEnd w:id="0"/>
-    </w:p>
+        <w:t>(default is +1000000.0)</w:t>
+      </w:r>
+    </w:p>
+    <w:p/>
+    <w:p>
+      <w:pPr>
+        <w:pStyle w:val="Heading2"/>
+      </w:pPr>
+      <w:bookmarkStart w:id="11" w:name="_Toc31831253"/>
+      <w:r>
+        <w:t xml:space="preserve">Archive </w:t>
+      </w:r>
+      <w:r>
+        <w:t>Data Backfill</w:t>
+      </w:r>
+      <w:bookmarkEnd w:id="11"/>
+    </w:p>
+    <w:p>
+      <w:r>
+        <w:t xml:space="preserve">When displaying scalar values, </w:t>
+      </w:r>
+      <w:r>
+        <w:t xml:space="preserve">it is possible to back fill plotted data </w:t>
+      </w:r>
+      <w:r>
+        <w:t>provided</w:t>
+      </w:r>
+      <w:r>
+        <w:t xml:space="preserve"> the corresp</w:t>
+      </w:r>
+      <w:r>
+        <w:t>onding PV has been archived. This</w:t>
+      </w:r>
+      <w:r>
+        <w:t xml:space="preserve"> may be achieved by either setting the </w:t>
+      </w:r>
+      <w:r>
+        <w:t>archiveBackfill property true or by selecting "Archive </w:t>
+      </w:r>
+      <w:r>
+        <w:t xml:space="preserve">backfill" </w:t>
+      </w:r>
+      <w:r>
+        <w:t xml:space="preserve">from the QEPlot context menu. When the property set, the former automatically initiates an archive request on reception of the first update </w:t>
+      </w:r>
+      <w:r>
+        <w:t>after</w:t>
+      </w:r>
+      <w:r>
+        <w:t xml:space="preserve"> PV connection, while the latter </w:t>
+      </w:r>
+      <w:r>
+        <w:t>initiates an archive request</w:t>
+      </w:r>
+      <w:r>
+        <w:t xml:space="preserve"> each time the context menu item selected.</w:t>
+      </w:r>
+    </w:p>
+    <w:p>
+      <w:r>
+        <w:t>Note: In each case, the property or context menu request applies to all scalar PVs, no individual PV archive read functionality is provided.</w:t>
+      </w:r>
+      <w:r>
+        <w:t xml:space="preserve"> The QEPlot widget does not (currently) provide any means to backfill waveform PVs from the archives. </w:t>
+      </w:r>
+    </w:p>
+    <w:p>
+      <w:r>
+        <w:t>The relevant property is:</w:t>
+      </w:r>
+    </w:p>
+    <w:p>
+      <w:pPr>
+        <w:pStyle w:val="ListParagraph"/>
+        <w:numPr>
+          <w:ilvl w:val="0"/>
+          <w:numId w:val="6"/>
+        </w:numPr>
+      </w:pPr>
+      <w:r>
+        <w:t>archiveBackfill   (default false)</w:t>
+      </w:r>
+    </w:p>
+    <w:p/>
     <w:sectPr>
-      <w:headerReference w:type="default" r:id="rId12"/>
+      <w:headerReference w:type="default" r:id="rId13"/>
       <w:pgSz w:w="11906" w:h="16838"/>
       <w:pgMar w:top="1440" w:right="1133" w:bottom="1440" w:left="1440" w:header="708" w:footer="708" w:gutter="0"/>
       <w:cols w:space="708"/>
@@ -1729,7 +1985,7 @@
 </file>
 
 <file path=word/endnotes.xml><?xml version="1.0" encoding="utf-8"?>
-<w:endnotes xmlns:wpc="http://schemas.microsoft.com/office/word/2010/wordprocessingCanvas" xmlns:cx="http://schemas.microsoft.com/office/drawing/2014/chartex" xmlns:cx1="http://schemas.microsoft.com/office/drawing/2015/9/8/chartex" xmlns:mc="http://schemas.openxmlformats.org/markup-compatibility/2006" xmlns:o="urn:schemas-microsoft-com:office:office" xmlns:r="http://schemas.openxmlformats.org/officeDocument/2006/relationships" xmlns:m="http://schemas.openxmlformats.org/officeDocument/2006/math" xmlns:v="urn:schemas-microsoft-com:vml" xmlns:wp14="http://schemas.microsoft.com/office/word/2010/wordprocessingDrawing" xmlns:wp="http://schemas.openxmlformats.org/drawingml/2006/wordprocessingDrawing" xmlns:w10="urn:schemas-microsoft-com:office:word" xmlns:w="http://schemas.openxmlformats.org/wordprocessingml/2006/main" xmlns:w14="http://schemas.microsoft.com/office/word/2010/wordml" xmlns:w15="http://schemas.microsoft.com/office/word/2012/wordml" xmlns:w16se="http://schemas.microsoft.com/office/word/2015/wordml/symex" xmlns:wpg="http://schemas.microsoft.com/office/word/2010/wordprocessingGroup" xmlns:wpi="http://schemas.microsoft.com/office/word/2010/wordprocessingInk" xmlns:wne="http://schemas.microsoft.com/office/word/2006/wordml" xmlns:wps="http://schemas.microsoft.com/office/word/2010/wordprocessingShape" mc:Ignorable="w14 w15 w16se wp14">
+<w:endnotes xmlns:wpc="http://schemas.microsoft.com/office/word/2010/wordprocessingCanvas" xmlns:mc="http://schemas.openxmlformats.org/markup-compatibility/2006" xmlns:o="urn:schemas-microsoft-com:office:office" xmlns:r="http://schemas.openxmlformats.org/officeDocument/2006/relationships" xmlns:m="http://schemas.openxmlformats.org/officeDocument/2006/math" xmlns:v="urn:schemas-microsoft-com:vml" xmlns:wp14="http://schemas.microsoft.com/office/word/2010/wordprocessingDrawing" xmlns:wp="http://schemas.openxmlformats.org/drawingml/2006/wordprocessingDrawing" xmlns:w10="urn:schemas-microsoft-com:office:word" xmlns:w="http://schemas.openxmlformats.org/wordprocessingml/2006/main" xmlns:w14="http://schemas.microsoft.com/office/word/2010/wordml" xmlns:wpg="http://schemas.microsoft.com/office/word/2010/wordprocessingGroup" xmlns:wpi="http://schemas.microsoft.com/office/word/2010/wordprocessingInk" xmlns:wne="http://schemas.microsoft.com/office/word/2006/wordml" xmlns:wps="http://schemas.microsoft.com/office/word/2010/wordprocessingShape" mc:Ignorable="w14 wp14">
   <w:endnote w:type="separator" w:id="-1">
     <w:p>
       <w:pPr>
@@ -1754,7 +2010,7 @@
 </file>
 
 <file path=word/footer1.xml><?xml version="1.0" encoding="utf-8"?>
-<w:ftr xmlns:wpc="http://schemas.microsoft.com/office/word/2010/wordprocessingCanvas" xmlns:cx="http://schemas.microsoft.com/office/drawing/2014/chartex" xmlns:cx1="http://schemas.microsoft.com/office/drawing/2015/9/8/chartex" xmlns:mc="http://schemas.openxmlformats.org/markup-compatibility/2006" xmlns:o="urn:schemas-microsoft-com:office:office" xmlns:r="http://schemas.openxmlformats.org/officeDocument/2006/relationships" xmlns:m="http://schemas.openxmlformats.org/officeDocument/2006/math" xmlns:v="urn:schemas-microsoft-com:vml" xmlns:wp14="http://schemas.microsoft.com/office/word/2010/wordprocessingDrawing" xmlns:wp="http://schemas.openxmlformats.org/drawingml/2006/wordprocessingDrawing" xmlns:w10="urn:schemas-microsoft-com:office:word" xmlns:w="http://schemas.openxmlformats.org/wordprocessingml/2006/main" xmlns:w14="http://schemas.microsoft.com/office/word/2010/wordml" xmlns:w15="http://schemas.microsoft.com/office/word/2012/wordml" xmlns:w16se="http://schemas.microsoft.com/office/word/2015/wordml/symex" xmlns:wpg="http://schemas.microsoft.com/office/word/2010/wordprocessingGroup" xmlns:wpi="http://schemas.microsoft.com/office/word/2010/wordprocessingInk" xmlns:wne="http://schemas.microsoft.com/office/word/2006/wordml" xmlns:wps="http://schemas.microsoft.com/office/word/2010/wordprocessingShape" mc:Ignorable="w14 w15 w16se wp14">
+<w:ftr xmlns:wpc="http://schemas.microsoft.com/office/word/2010/wordprocessingCanvas" xmlns:mc="http://schemas.openxmlformats.org/markup-compatibility/2006" xmlns:o="urn:schemas-microsoft-com:office:office" xmlns:r="http://schemas.openxmlformats.org/officeDocument/2006/relationships" xmlns:m="http://schemas.openxmlformats.org/officeDocument/2006/math" xmlns:v="urn:schemas-microsoft-com:vml" xmlns:wp14="http://schemas.microsoft.com/office/word/2010/wordprocessingDrawing" xmlns:wp="http://schemas.openxmlformats.org/drawingml/2006/wordprocessingDrawing" xmlns:w10="urn:schemas-microsoft-com:office:word" xmlns:w="http://schemas.openxmlformats.org/wordprocessingml/2006/main" xmlns:w14="http://schemas.microsoft.com/office/word/2010/wordml" xmlns:wpg="http://schemas.microsoft.com/office/word/2010/wordprocessingGroup" xmlns:wpi="http://schemas.microsoft.com/office/word/2010/wordprocessingInk" xmlns:wne="http://schemas.microsoft.com/office/word/2006/wordml" xmlns:wps="http://schemas.microsoft.com/office/word/2010/wordprocessingShape" mc:Ignorable="w14 wp14">
   <w:p>
     <w:pPr>
       <w:pStyle w:val="Footer"/>
@@ -1919,7 +2175,7 @@
               <w:color w:val="747476"/>
               <w:sz w:val="18"/>
             </w:rPr>
-            <w:t>1</w:t>
+            <w:t>2</w:t>
           </w:r>
           <w:r>
             <w:rPr>
@@ -1989,7 +2245,7 @@
 </file>
 
 <file path=word/footnotes.xml><?xml version="1.0" encoding="utf-8"?>
-<w:footnotes xmlns:wpc="http://schemas.microsoft.com/office/word/2010/wordprocessingCanvas" xmlns:cx="http://schemas.microsoft.com/office/drawing/2014/chartex" xmlns:cx1="http://schemas.microsoft.com/office/drawing/2015/9/8/chartex" xmlns:mc="http://schemas.openxmlformats.org/markup-compatibility/2006" xmlns:o="urn:schemas-microsoft-com:office:office" xmlns:r="http://schemas.openxmlformats.org/officeDocument/2006/relationships" xmlns:m="http://schemas.openxmlformats.org/officeDocument/2006/math" xmlns:v="urn:schemas-microsoft-com:vml" xmlns:wp14="http://schemas.microsoft.com/office/word/2010/wordprocessingDrawing" xmlns:wp="http://schemas.openxmlformats.org/drawingml/2006/wordprocessingDrawing" xmlns:w10="urn:schemas-microsoft-com:office:word" xmlns:w="http://schemas.openxmlformats.org/wordprocessingml/2006/main" xmlns:w14="http://schemas.microsoft.com/office/word/2010/wordml" xmlns:w15="http://schemas.microsoft.com/office/word/2012/wordml" xmlns:w16se="http://schemas.microsoft.com/office/word/2015/wordml/symex" xmlns:wpg="http://schemas.microsoft.com/office/word/2010/wordprocessingGroup" xmlns:wpi="http://schemas.microsoft.com/office/word/2010/wordprocessingInk" xmlns:wne="http://schemas.microsoft.com/office/word/2006/wordml" xmlns:wps="http://schemas.microsoft.com/office/word/2010/wordprocessingShape" mc:Ignorable="w14 w15 w16se wp14">
+<w:footnotes xmlns:wpc="http://schemas.microsoft.com/office/word/2010/wordprocessingCanvas" xmlns:mc="http://schemas.openxmlformats.org/markup-compatibility/2006" xmlns:o="urn:schemas-microsoft-com:office:office" xmlns:r="http://schemas.openxmlformats.org/officeDocument/2006/relationships" xmlns:m="http://schemas.openxmlformats.org/officeDocument/2006/math" xmlns:v="urn:schemas-microsoft-com:vml" xmlns:wp14="http://schemas.microsoft.com/office/word/2010/wordprocessingDrawing" xmlns:wp="http://schemas.openxmlformats.org/drawingml/2006/wordprocessingDrawing" xmlns:w10="urn:schemas-microsoft-com:office:word" xmlns:w="http://schemas.openxmlformats.org/wordprocessingml/2006/main" xmlns:w14="http://schemas.microsoft.com/office/word/2010/wordml" xmlns:wpg="http://schemas.microsoft.com/office/word/2010/wordprocessingGroup" xmlns:wpi="http://schemas.microsoft.com/office/word/2010/wordprocessingInk" xmlns:wne="http://schemas.microsoft.com/office/word/2006/wordml" xmlns:wps="http://schemas.microsoft.com/office/word/2010/wordprocessingShape" mc:Ignorable="w14 wp14">
   <w:footnote w:type="separator" w:id="-1">
     <w:p>
       <w:pPr>
@@ -2014,7 +2270,7 @@
 </file>
 
 <file path=word/header1.xml><?xml version="1.0" encoding="utf-8"?>
-<w:hdr xmlns:wpc="http://schemas.microsoft.com/office/word/2010/wordprocessingCanvas" xmlns:cx="http://schemas.microsoft.com/office/drawing/2014/chartex" xmlns:cx1="http://schemas.microsoft.com/office/drawing/2015/9/8/chartex" xmlns:mc="http://schemas.openxmlformats.org/markup-compatibility/2006" xmlns:o="urn:schemas-microsoft-com:office:office" xmlns:r="http://schemas.openxmlformats.org/officeDocument/2006/relationships" xmlns:m="http://schemas.openxmlformats.org/officeDocument/2006/math" xmlns:v="urn:schemas-microsoft-com:vml" xmlns:wp14="http://schemas.microsoft.com/office/word/2010/wordprocessingDrawing" xmlns:wp="http://schemas.openxmlformats.org/drawingml/2006/wordprocessingDrawing" xmlns:w10="urn:schemas-microsoft-com:office:word" xmlns:w="http://schemas.openxmlformats.org/wordprocessingml/2006/main" xmlns:w14="http://schemas.microsoft.com/office/word/2010/wordml" xmlns:w15="http://schemas.microsoft.com/office/word/2012/wordml" xmlns:w16se="http://schemas.microsoft.com/office/word/2015/wordml/symex" xmlns:wpg="http://schemas.microsoft.com/office/word/2010/wordprocessingGroup" xmlns:wpi="http://schemas.microsoft.com/office/word/2010/wordprocessingInk" xmlns:wne="http://schemas.microsoft.com/office/word/2006/wordml" xmlns:wps="http://schemas.microsoft.com/office/word/2010/wordprocessingShape" mc:Ignorable="w14 w15 w16se wp14">
+<w:hdr xmlns:wpc="http://schemas.microsoft.com/office/word/2010/wordprocessingCanvas" xmlns:mc="http://schemas.openxmlformats.org/markup-compatibility/2006" xmlns:o="urn:schemas-microsoft-com:office:office" xmlns:r="http://schemas.openxmlformats.org/officeDocument/2006/relationships" xmlns:m="http://schemas.openxmlformats.org/officeDocument/2006/math" xmlns:v="urn:schemas-microsoft-com:vml" xmlns:wp14="http://schemas.microsoft.com/office/word/2010/wordprocessingDrawing" xmlns:wp="http://schemas.openxmlformats.org/drawingml/2006/wordprocessingDrawing" xmlns:w10="urn:schemas-microsoft-com:office:word" xmlns:w="http://schemas.openxmlformats.org/wordprocessingml/2006/main" xmlns:w14="http://schemas.microsoft.com/office/word/2010/wordml" xmlns:wpg="http://schemas.microsoft.com/office/word/2010/wordprocessingGroup" xmlns:wpi="http://schemas.microsoft.com/office/word/2010/wordprocessingInk" xmlns:wne="http://schemas.microsoft.com/office/word/2006/wordml" xmlns:wps="http://schemas.microsoft.com/office/word/2010/wordprocessingShape" mc:Ignorable="w14 wp14">
   <w:tbl>
     <w:tblPr>
       <w:tblW w:w="4962" w:type="pct"/>
@@ -2078,6 +2334,7 @@
           <w:r>
             <w:rPr>
               <w:noProof/>
+              <w:lang w:val="en-GB" w:eastAsia="en-GB"/>
             </w:rPr>
             <w:drawing>
               <wp:inline distT="0" distB="0" distL="0" distR="0" wp14:anchorId="5930D152" wp14:editId="40DB1EB7">
@@ -2136,6 +2393,7 @@
     <w:r>
       <w:rPr>
         <w:noProof/>
+        <w:lang w:val="en-GB" w:eastAsia="en-GB"/>
       </w:rPr>
       <w:drawing>
         <wp:anchor distT="0" distB="180340" distL="114300" distR="114300" simplePos="0" relativeHeight="251661312" behindDoc="1" locked="0" layoutInCell="1" allowOverlap="1" wp14:anchorId="313629D9" wp14:editId="05F03BBC">
@@ -2196,8 +2454,8 @@
 </file>
 
 <file path=word/numbering.xml><?xml version="1.0" encoding="utf-8"?>
-<w:numbering xmlns:wpc="http://schemas.microsoft.com/office/word/2010/wordprocessingCanvas" xmlns:cx="http://schemas.microsoft.com/office/drawing/2014/chartex" xmlns:cx1="http://schemas.microsoft.com/office/drawing/2015/9/8/chartex" xmlns:mc="http://schemas.openxmlformats.org/markup-compatibility/2006" xmlns:o="urn:schemas-microsoft-com:office:office" xmlns:r="http://schemas.openxmlformats.org/officeDocument/2006/relationships" xmlns:m="http://schemas.openxmlformats.org/officeDocument/2006/math" xmlns:v="urn:schemas-microsoft-com:vml" xmlns:wp14="http://schemas.microsoft.com/office/word/2010/wordprocessingDrawing" xmlns:wp="http://schemas.openxmlformats.org/drawingml/2006/wordprocessingDrawing" xmlns:w10="urn:schemas-microsoft-com:office:word" xmlns:w="http://schemas.openxmlformats.org/wordprocessingml/2006/main" xmlns:w14="http://schemas.microsoft.com/office/word/2010/wordml" xmlns:w15="http://schemas.microsoft.com/office/word/2012/wordml" xmlns:w16se="http://schemas.microsoft.com/office/word/2015/wordml/symex" xmlns:wpg="http://schemas.microsoft.com/office/word/2010/wordprocessingGroup" xmlns:wpi="http://schemas.microsoft.com/office/word/2010/wordprocessingInk" xmlns:wne="http://schemas.microsoft.com/office/word/2006/wordml" xmlns:wps="http://schemas.microsoft.com/office/word/2010/wordprocessingShape" mc:Ignorable="w14 w15 w16se wp14">
-  <w:abstractNum w:abstractNumId="0" w15:restartNumberingAfterBreak="0">
+<w:numbering xmlns:wpc="http://schemas.microsoft.com/office/word/2010/wordprocessingCanvas" xmlns:mc="http://schemas.openxmlformats.org/markup-compatibility/2006" xmlns:o="urn:schemas-microsoft-com:office:office" xmlns:r="http://schemas.openxmlformats.org/officeDocument/2006/relationships" xmlns:m="http://schemas.openxmlformats.org/officeDocument/2006/math" xmlns:v="urn:schemas-microsoft-com:vml" xmlns:wp14="http://schemas.microsoft.com/office/word/2010/wordprocessingDrawing" xmlns:wp="http://schemas.openxmlformats.org/drawingml/2006/wordprocessingDrawing" xmlns:w10="urn:schemas-microsoft-com:office:word" xmlns:w="http://schemas.openxmlformats.org/wordprocessingml/2006/main" xmlns:w14="http://schemas.microsoft.com/office/word/2010/wordml" xmlns:wpg="http://schemas.microsoft.com/office/word/2010/wordprocessingGroup" xmlns:wpi="http://schemas.microsoft.com/office/word/2010/wordprocessingInk" xmlns:wne="http://schemas.microsoft.com/office/word/2006/wordml" xmlns:wps="http://schemas.microsoft.com/office/word/2010/wordprocessingShape" mc:Ignorable="w14 wp14">
+  <w:abstractNum w:abstractNumId="0">
     <w:nsid w:val="249E7A24"/>
     <w:multiLevelType w:val="hybridMultilevel"/>
     <w:tmpl w:val="34BA38C6"/>
@@ -2310,7 +2568,7 @@
       </w:rPr>
     </w:lvl>
   </w:abstractNum>
-  <w:abstractNum w:abstractNumId="1" w15:restartNumberingAfterBreak="0">
+  <w:abstractNum w:abstractNumId="1">
     <w:nsid w:val="349E55DF"/>
     <w:multiLevelType w:val="hybridMultilevel"/>
     <w:tmpl w:val="31B45620"/>
@@ -2423,7 +2681,7 @@
       </w:rPr>
     </w:lvl>
   </w:abstractNum>
-  <w:abstractNum w:abstractNumId="2" w15:restartNumberingAfterBreak="0">
+  <w:abstractNum w:abstractNumId="2">
     <w:nsid w:val="370D21F0"/>
     <w:multiLevelType w:val="hybridMultilevel"/>
     <w:tmpl w:val="6DF48344"/>
@@ -2536,7 +2794,7 @@
       </w:rPr>
     </w:lvl>
   </w:abstractNum>
-  <w:abstractNum w:abstractNumId="3" w15:restartNumberingAfterBreak="0">
+  <w:abstractNum w:abstractNumId="3">
     <w:nsid w:val="38F011A7"/>
     <w:multiLevelType w:val="hybridMultilevel"/>
     <w:tmpl w:val="CAB4CEC8"/>
@@ -2649,7 +2907,7 @@
       </w:rPr>
     </w:lvl>
   </w:abstractNum>
-  <w:abstractNum w:abstractNumId="4" w15:restartNumberingAfterBreak="0">
+  <w:abstractNum w:abstractNumId="4">
     <w:nsid w:val="3BC10CBF"/>
     <w:multiLevelType w:val="hybridMultilevel"/>
     <w:tmpl w:val="61DE0000"/>
@@ -2762,7 +3020,7 @@
       </w:rPr>
     </w:lvl>
   </w:abstractNum>
-  <w:abstractNum w:abstractNumId="5" w15:restartNumberingAfterBreak="0">
+  <w:abstractNum w:abstractNumId="5">
     <w:nsid w:val="45C0246F"/>
     <w:multiLevelType w:val="hybridMultilevel"/>
     <w:tmpl w:val="D0B65736"/>
@@ -2875,7 +3133,7 @@
       </w:rPr>
     </w:lvl>
   </w:abstractNum>
-  <w:abstractNum w:abstractNumId="6" w15:restartNumberingAfterBreak="0">
+  <w:abstractNum w:abstractNumId="6">
     <w:nsid w:val="499340E3"/>
     <w:multiLevelType w:val="hybridMultilevel"/>
     <w:tmpl w:val="E5F4806C"/>
@@ -2988,7 +3246,7 @@
       </w:rPr>
     </w:lvl>
   </w:abstractNum>
-  <w:abstractNum w:abstractNumId="7" w15:restartNumberingAfterBreak="0">
+  <w:abstractNum w:abstractNumId="7">
     <w:nsid w:val="69436D8A"/>
     <w:multiLevelType w:val="hybridMultilevel"/>
     <w:tmpl w:val="0BFE882C"/>
@@ -3130,7 +3388,7 @@
 </file>
 
 <file path=word/styles.xml><?xml version="1.0" encoding="utf-8"?>
-<w:styles xmlns:mc="http://schemas.openxmlformats.org/markup-compatibility/2006" xmlns:r="http://schemas.openxmlformats.org/officeDocument/2006/relationships" xmlns:w="http://schemas.openxmlformats.org/wordprocessingml/2006/main" xmlns:w14="http://schemas.microsoft.com/office/word/2010/wordml" xmlns:w15="http://schemas.microsoft.com/office/word/2012/wordml" xmlns:w16se="http://schemas.microsoft.com/office/word/2015/wordml/symex" mc:Ignorable="w14 w15 w16se">
+<w:styles xmlns:mc="http://schemas.openxmlformats.org/markup-compatibility/2006" xmlns:r="http://schemas.openxmlformats.org/officeDocument/2006/relationships" xmlns:w="http://schemas.openxmlformats.org/wordprocessingml/2006/main" xmlns:w14="http://schemas.microsoft.com/office/word/2010/wordml" mc:Ignorable="w14">
   <w:docDefaults>
     <w:rPrDefault>
       <w:rPr>
@@ -3146,378 +3404,145 @@
       </w:pPr>
     </w:pPrDefault>
   </w:docDefaults>
-  <w:latentStyles w:defLockedState="0" w:defUIPriority="99" w:defSemiHidden="0" w:defUnhideWhenUsed="0" w:defQFormat="0" w:count="371">
-    <w:lsdException w:name="Normal" w:uiPriority="0" w:qFormat="1"/>
-    <w:lsdException w:name="heading 1" w:uiPriority="9" w:qFormat="1"/>
-    <w:lsdException w:name="heading 2" w:semiHidden="1" w:uiPriority="9" w:unhideWhenUsed="1" w:qFormat="1"/>
-    <w:lsdException w:name="heading 3" w:semiHidden="1" w:uiPriority="9" w:unhideWhenUsed="1" w:qFormat="1"/>
-    <w:lsdException w:name="heading 4" w:semiHidden="1" w:uiPriority="9" w:unhideWhenUsed="1" w:qFormat="1"/>
-    <w:lsdException w:name="heading 5" w:semiHidden="1" w:uiPriority="9" w:unhideWhenUsed="1" w:qFormat="1"/>
-    <w:lsdException w:name="heading 6" w:semiHidden="1" w:uiPriority="9" w:unhideWhenUsed="1" w:qFormat="1"/>
-    <w:lsdException w:name="heading 7" w:semiHidden="1" w:uiPriority="9" w:unhideWhenUsed="1" w:qFormat="1"/>
-    <w:lsdException w:name="heading 8" w:semiHidden="1" w:uiPriority="9" w:unhideWhenUsed="1" w:qFormat="1"/>
-    <w:lsdException w:name="heading 9" w:semiHidden="1" w:uiPriority="9" w:unhideWhenUsed="1" w:qFormat="1"/>
-    <w:lsdException w:name="index 1" w:semiHidden="1" w:unhideWhenUsed="1"/>
-    <w:lsdException w:name="index 2" w:semiHidden="1" w:unhideWhenUsed="1"/>
-    <w:lsdException w:name="index 3" w:semiHidden="1" w:unhideWhenUsed="1"/>
-    <w:lsdException w:name="index 4" w:semiHidden="1" w:unhideWhenUsed="1"/>
-    <w:lsdException w:name="index 5" w:semiHidden="1" w:unhideWhenUsed="1"/>
-    <w:lsdException w:name="index 6" w:semiHidden="1" w:unhideWhenUsed="1"/>
-    <w:lsdException w:name="index 7" w:semiHidden="1" w:unhideWhenUsed="1"/>
-    <w:lsdException w:name="index 8" w:semiHidden="1" w:unhideWhenUsed="1"/>
-    <w:lsdException w:name="index 9" w:semiHidden="1" w:unhideWhenUsed="1"/>
-    <w:lsdException w:name="toc 1" w:semiHidden="1" w:uiPriority="39" w:unhideWhenUsed="1"/>
-    <w:lsdException w:name="toc 2" w:semiHidden="1" w:uiPriority="39" w:unhideWhenUsed="1"/>
-    <w:lsdException w:name="toc 3" w:semiHidden="1" w:uiPriority="39" w:unhideWhenUsed="1"/>
-    <w:lsdException w:name="toc 4" w:semiHidden="1" w:uiPriority="39" w:unhideWhenUsed="1"/>
-    <w:lsdException w:name="toc 5" w:semiHidden="1" w:uiPriority="39" w:unhideWhenUsed="1"/>
-    <w:lsdException w:name="toc 6" w:semiHidden="1" w:uiPriority="39" w:unhideWhenUsed="1"/>
-    <w:lsdException w:name="toc 7" w:semiHidden="1" w:uiPriority="39" w:unhideWhenUsed="1"/>
-    <w:lsdException w:name="toc 8" w:semiHidden="1" w:uiPriority="39" w:unhideWhenUsed="1"/>
-    <w:lsdException w:name="toc 9" w:semiHidden="1" w:uiPriority="39" w:unhideWhenUsed="1"/>
-    <w:lsdException w:name="Normal Indent" w:semiHidden="1" w:unhideWhenUsed="1"/>
-    <w:lsdException w:name="footnote text" w:semiHidden="1" w:unhideWhenUsed="1"/>
-    <w:lsdException w:name="annotation text" w:semiHidden="1" w:unhideWhenUsed="1"/>
-    <w:lsdException w:name="header" w:semiHidden="1" w:uiPriority="0" w:unhideWhenUsed="1"/>
-    <w:lsdException w:name="footer" w:semiHidden="1" w:unhideWhenUsed="1"/>
-    <w:lsdException w:name="index heading" w:semiHidden="1" w:unhideWhenUsed="1"/>
-    <w:lsdException w:name="caption" w:semiHidden="1" w:uiPriority="35" w:unhideWhenUsed="1" w:qFormat="1"/>
-    <w:lsdException w:name="table of figures" w:semiHidden="1" w:unhideWhenUsed="1"/>
-    <w:lsdException w:name="envelope address" w:semiHidden="1" w:unhideWhenUsed="1"/>
-    <w:lsdException w:name="envelope return" w:semiHidden="1" w:unhideWhenUsed="1"/>
-    <w:lsdException w:name="footnote reference" w:semiHidden="1" w:unhideWhenUsed="1"/>
-    <w:lsdException w:name="annotation reference" w:semiHidden="1" w:unhideWhenUsed="1"/>
-    <w:lsdException w:name="line number" w:semiHidden="1" w:unhideWhenUsed="1"/>
-    <w:lsdException w:name="page number" w:semiHidden="1" w:unhideWhenUsed="1"/>
-    <w:lsdException w:name="endnote reference" w:semiHidden="1" w:unhideWhenUsed="1"/>
-    <w:lsdException w:name="endnote text" w:semiHidden="1" w:unhideWhenUsed="1"/>
-    <w:lsdException w:name="table of authorities" w:semiHidden="1" w:unhideWhenUsed="1"/>
-    <w:lsdException w:name="macro" w:semiHidden="1" w:unhideWhenUsed="1"/>
-    <w:lsdException w:name="toa heading" w:semiHidden="1" w:unhideWhenUsed="1"/>
-    <w:lsdException w:name="List" w:semiHidden="1" w:unhideWhenUsed="1"/>
-    <w:lsdException w:name="List Bullet" w:semiHidden="1" w:unhideWhenUsed="1"/>
-    <w:lsdException w:name="List Number" w:semiHidden="1" w:unhideWhenUsed="1"/>
-    <w:lsdException w:name="List 2" w:semiHidden="1" w:unhideWhenUsed="1"/>
-    <w:lsdException w:name="List 3" w:semiHidden="1" w:unhideWhenUsed="1"/>
-    <w:lsdException w:name="List 4" w:semiHidden="1" w:unhideWhenUsed="1"/>
-    <w:lsdException w:name="List 5" w:semiHidden="1" w:unhideWhenUsed="1"/>
-    <w:lsdException w:name="List Bullet 2" w:semiHidden="1" w:unhideWhenUsed="1"/>
-    <w:lsdException w:name="List Bullet 3" w:semiHidden="1" w:unhideWhenUsed="1"/>
-    <w:lsdException w:name="List Bullet 4" w:semiHidden="1" w:unhideWhenUsed="1"/>
-    <w:lsdException w:name="List Bullet 5" w:semiHidden="1" w:unhideWhenUsed="1"/>
-    <w:lsdException w:name="List Number 2" w:semiHidden="1" w:unhideWhenUsed="1"/>
-    <w:lsdException w:name="List Number 3" w:semiHidden="1" w:unhideWhenUsed="1"/>
-    <w:lsdException w:name="List Number 4" w:semiHidden="1" w:unhideWhenUsed="1"/>
-    <w:lsdException w:name="List Number 5" w:semiHidden="1" w:unhideWhenUsed="1"/>
-    <w:lsdException w:name="Title" w:uiPriority="10" w:qFormat="1"/>
-    <w:lsdException w:name="Closing" w:semiHidden="1" w:unhideWhenUsed="1"/>
-    <w:lsdException w:name="Signature" w:semiHidden="1" w:unhideWhenUsed="1"/>
-    <w:lsdException w:name="Default Paragraph Font" w:semiHidden="1" w:uiPriority="1" w:unhideWhenUsed="1"/>
-    <w:lsdException w:name="Body Text" w:semiHidden="1" w:unhideWhenUsed="1"/>
-    <w:lsdException w:name="Body Text Indent" w:semiHidden="1" w:unhideWhenUsed="1"/>
-    <w:lsdException w:name="List Continue" w:semiHidden="1" w:unhideWhenUsed="1"/>
-    <w:lsdException w:name="List Continue 2" w:semiHidden="1" w:unhideWhenUsed="1"/>
-    <w:lsdException w:name="List Continue 3" w:semiHidden="1" w:unhideWhenUsed="1"/>
-    <w:lsdException w:name="List Continue 4" w:semiHidden="1" w:unhideWhenUsed="1"/>
-    <w:lsdException w:name="List Continue 5" w:semiHidden="1" w:unhideWhenUsed="1"/>
-    <w:lsdException w:name="Message Header" w:semiHidden="1" w:unhideWhenUsed="1"/>
-    <w:lsdException w:name="Subtitle" w:uiPriority="11" w:qFormat="1"/>
-    <w:lsdException w:name="Salutation" w:semiHidden="1" w:unhideWhenUsed="1"/>
-    <w:lsdException w:name="Date" w:semiHidden="1" w:unhideWhenUsed="1"/>
-    <w:lsdException w:name="Body Text First Indent" w:semiHidden="1" w:unhideWhenUsed="1"/>
-    <w:lsdException w:name="Body Text First Indent 2" w:semiHidden="1" w:unhideWhenUsed="1"/>
-    <w:lsdException w:name="Note Heading" w:semiHidden="1" w:unhideWhenUsed="1"/>
-    <w:lsdException w:name="Body Text 2" w:semiHidden="1" w:unhideWhenUsed="1"/>
-    <w:lsdException w:name="Body Text 3" w:semiHidden="1" w:unhideWhenUsed="1"/>
-    <w:lsdException w:name="Body Text Indent 2" w:semiHidden="1" w:unhideWhenUsed="1"/>
-    <w:lsdException w:name="Body Text Indent 3" w:semiHidden="1" w:unhideWhenUsed="1"/>
-    <w:lsdException w:name="Block Text" w:semiHidden="1" w:unhideWhenUsed="1"/>
-    <w:lsdException w:name="Hyperlink" w:semiHidden="1" w:unhideWhenUsed="1"/>
-    <w:lsdException w:name="FollowedHyperlink" w:semiHidden="1" w:unhideWhenUsed="1"/>
-    <w:lsdException w:name="Strong" w:uiPriority="22" w:qFormat="1"/>
-    <w:lsdException w:name="Emphasis" w:uiPriority="20" w:qFormat="1"/>
-    <w:lsdException w:name="Document Map" w:semiHidden="1" w:unhideWhenUsed="1"/>
-    <w:lsdException w:name="Plain Text" w:semiHidden="1" w:unhideWhenUsed="1"/>
-    <w:lsdException w:name="E-mail Signature" w:semiHidden="1" w:unhideWhenUsed="1"/>
-    <w:lsdException w:name="HTML Top of Form" w:semiHidden="1" w:unhideWhenUsed="1"/>
-    <w:lsdException w:name="HTML Bottom of Form" w:semiHidden="1" w:unhideWhenUsed="1"/>
-    <w:lsdException w:name="Normal (Web)" w:semiHidden="1" w:unhideWhenUsed="1"/>
-    <w:lsdException w:name="HTML Acronym" w:semiHidden="1" w:unhideWhenUsed="1"/>
-    <w:lsdException w:name="HTML Address" w:semiHidden="1" w:unhideWhenUsed="1"/>
-    <w:lsdException w:name="HTML Cite" w:semiHidden="1" w:unhideWhenUsed="1"/>
-    <w:lsdException w:name="HTML Code" w:semiHidden="1" w:unhideWhenUsed="1"/>
-    <w:lsdException w:name="HTML Definition" w:semiHidden="1" w:unhideWhenUsed="1"/>
-    <w:lsdException w:name="HTML Keyboard" w:semiHidden="1" w:unhideWhenUsed="1"/>
-    <w:lsdException w:name="HTML Preformatted" w:semiHidden="1" w:unhideWhenUsed="1"/>
-    <w:lsdException w:name="HTML Sample" w:semiHidden="1" w:unhideWhenUsed="1"/>
-    <w:lsdException w:name="HTML Typewriter" w:semiHidden="1" w:unhideWhenUsed="1"/>
-    <w:lsdException w:name="HTML Variable" w:semiHidden="1" w:unhideWhenUsed="1"/>
-    <w:lsdException w:name="Normal Table" w:semiHidden="1" w:unhideWhenUsed="1"/>
-    <w:lsdException w:name="annotation subject" w:semiHidden="1" w:unhideWhenUsed="1"/>
-    <w:lsdException w:name="No List" w:semiHidden="1" w:unhideWhenUsed="1"/>
-    <w:lsdException w:name="Outline List 1" w:semiHidden="1" w:unhideWhenUsed="1"/>
-    <w:lsdException w:name="Outline List 2" w:semiHidden="1" w:unhideWhenUsed="1"/>
-    <w:lsdException w:name="Outline List 3" w:semiHidden="1" w:unhideWhenUsed="1"/>
-    <w:lsdException w:name="Table Simple 1" w:semiHidden="1" w:unhideWhenUsed="1"/>
-    <w:lsdException w:name="Table Simple 2" w:semiHidden="1" w:unhideWhenUsed="1"/>
-    <w:lsdException w:name="Table Simple 3" w:semiHidden="1" w:unhideWhenUsed="1"/>
-    <w:lsdException w:name="Table Classic 1" w:semiHidden="1" w:unhideWhenUsed="1"/>
-    <w:lsdException w:name="Table Classic 2" w:semiHidden="1" w:unhideWhenUsed="1"/>
-    <w:lsdException w:name="Table Classic 3" w:semiHidden="1" w:unhideWhenUsed="1"/>
-    <w:lsdException w:name="Table Classic 4" w:semiHidden="1" w:unhideWhenUsed="1"/>
-    <w:lsdException w:name="Table Colorful 1" w:semiHidden="1" w:unhideWhenUsed="1"/>
-    <w:lsdException w:name="Table Colorful 2" w:semiHidden="1" w:unhideWhenUsed="1"/>
-    <w:lsdException w:name="Table Colorful 3" w:semiHidden="1" w:unhideWhenUsed="1"/>
-    <w:lsdException w:name="Table Columns 1" w:semiHidden="1" w:unhideWhenUsed="1"/>
-    <w:lsdException w:name="Table Columns 2" w:semiHidden="1" w:unhideWhenUsed="1"/>
-    <w:lsdException w:name="Table Columns 3" w:semiHidden="1" w:unhideWhenUsed="1"/>
-    <w:lsdException w:name="Table Columns 4" w:semiHidden="1" w:unhideWhenUsed="1"/>
-    <w:lsdException w:name="Table Columns 5" w:semiHidden="1" w:unhideWhenUsed="1"/>
-    <w:lsdException w:name="Table Grid 1" w:semiHidden="1" w:unhideWhenUsed="1"/>
-    <w:lsdException w:name="Table Grid 2" w:semiHidden="1" w:unhideWhenUsed="1"/>
-    <w:lsdException w:name="Table Grid 3" w:semiHidden="1" w:unhideWhenUsed="1"/>
-    <w:lsdException w:name="Table Grid 4" w:semiHidden="1" w:unhideWhenUsed="1"/>
-    <w:lsdException w:name="Table Grid 5" w:semiHidden="1" w:unhideWhenUsed="1"/>
-    <w:lsdException w:name="Table Grid 6" w:semiHidden="1" w:unhideWhenUsed="1"/>
-    <w:lsdException w:name="Table Grid 7" w:semiHidden="1" w:unhideWhenUsed="1"/>
-    <w:lsdException w:name="Table Grid 8" w:semiHidden="1" w:unhideWhenUsed="1"/>
-    <w:lsdException w:name="Table List 1" w:semiHidden="1" w:unhideWhenUsed="1"/>
-    <w:lsdException w:name="Table List 2" w:semiHidden="1" w:unhideWhenUsed="1"/>
-    <w:lsdException w:name="Table List 3" w:semiHidden="1" w:unhideWhenUsed="1"/>
-    <w:lsdException w:name="Table List 4" w:semiHidden="1" w:unhideWhenUsed="1"/>
-    <w:lsdException w:name="Table List 5" w:semiHidden="1" w:unhideWhenUsed="1"/>
-    <w:lsdException w:name="Table List 6" w:semiHidden="1" w:unhideWhenUsed="1"/>
-    <w:lsdException w:name="Table List 7" w:semiHidden="1" w:unhideWhenUsed="1"/>
-    <w:lsdException w:name="Table List 8" w:semiHidden="1" w:unhideWhenUsed="1"/>
-    <w:lsdException w:name="Table 3D effects 1" w:semiHidden="1" w:unhideWhenUsed="1"/>
-    <w:lsdException w:name="Table 3D effects 2" w:semiHidden="1" w:unhideWhenUsed="1"/>
-    <w:lsdException w:name="Table 3D effects 3" w:semiHidden="1" w:unhideWhenUsed="1"/>
-    <w:lsdException w:name="Table Contemporary" w:semiHidden="1" w:unhideWhenUsed="1"/>
-    <w:lsdException w:name="Table Elegant" w:semiHidden="1" w:unhideWhenUsed="1"/>
-    <w:lsdException w:name="Table Professional" w:semiHidden="1" w:unhideWhenUsed="1"/>
-    <w:lsdException w:name="Table Subtle 1" w:semiHidden="1" w:unhideWhenUsed="1"/>
-    <w:lsdException w:name="Table Subtle 2" w:semiHidden="1" w:unhideWhenUsed="1"/>
-    <w:lsdException w:name="Table Web 1" w:semiHidden="1" w:unhideWhenUsed="1"/>
-    <w:lsdException w:name="Table Web 2" w:semiHidden="1" w:unhideWhenUsed="1"/>
-    <w:lsdException w:name="Table Web 3" w:semiHidden="1" w:unhideWhenUsed="1"/>
-    <w:lsdException w:name="Balloon Text" w:semiHidden="1" w:unhideWhenUsed="1"/>
-    <w:lsdException w:name="Table Grid" w:uiPriority="59"/>
-    <w:lsdException w:name="Table Theme" w:semiHidden="1" w:unhideWhenUsed="1"/>
-    <w:lsdException w:name="Placeholder Text" w:semiHidden="1"/>
-    <w:lsdException w:name="No Spacing" w:uiPriority="1" w:qFormat="1"/>
-    <w:lsdException w:name="Light Shading" w:uiPriority="60"/>
-    <w:lsdException w:name="Light List" w:uiPriority="61"/>
-    <w:lsdException w:name="Light Grid" w:uiPriority="62"/>
-    <w:lsdException w:name="Medium Shading 1" w:uiPriority="63"/>
-    <w:lsdException w:name="Medium Shading 2" w:uiPriority="64"/>
-    <w:lsdException w:name="Medium List 1" w:uiPriority="65"/>
-    <w:lsdException w:name="Medium List 2" w:uiPriority="66"/>
-    <w:lsdException w:name="Medium Grid 1" w:uiPriority="67"/>
-    <w:lsdException w:name="Medium Grid 2" w:uiPriority="68"/>
-    <w:lsdException w:name="Medium Grid 3" w:uiPriority="69"/>
-    <w:lsdException w:name="Dark List" w:uiPriority="70"/>
-    <w:lsdException w:name="Colorful Shading" w:uiPriority="71"/>
-    <w:lsdException w:name="Colorful List" w:uiPriority="72"/>
-    <w:lsdException w:name="Colorful Grid" w:uiPriority="73"/>
-    <w:lsdException w:name="Light Shading Accent 1" w:uiPriority="60"/>
-    <w:lsdException w:name="Light List Accent 1" w:uiPriority="61"/>
-    <w:lsdException w:name="Light Grid Accent 1" w:uiPriority="62"/>
-    <w:lsdException w:name="Medium Shading 1 Accent 1" w:uiPriority="63"/>
-    <w:lsdException w:name="Medium Shading 2 Accent 1" w:uiPriority="64"/>
-    <w:lsdException w:name="Medium List 1 Accent 1" w:uiPriority="65"/>
-    <w:lsdException w:name="Revision" w:semiHidden="1"/>
-    <w:lsdException w:name="List Paragraph" w:uiPriority="34" w:qFormat="1"/>
-    <w:lsdException w:name="Quote" w:uiPriority="29" w:qFormat="1"/>
-    <w:lsdException w:name="Intense Quote" w:uiPriority="30" w:qFormat="1"/>
-    <w:lsdException w:name="Medium List 2 Accent 1" w:uiPriority="66"/>
-    <w:lsdException w:name="Medium Grid 1 Accent 1" w:uiPriority="67"/>
-    <w:lsdException w:name="Medium Grid 2 Accent 1" w:uiPriority="68"/>
-    <w:lsdException w:name="Medium Grid 3 Accent 1" w:uiPriority="69"/>
-    <w:lsdException w:name="Dark List Accent 1" w:uiPriority="70"/>
-    <w:lsdException w:name="Colorful Shading Accent 1" w:uiPriority="71"/>
-    <w:lsdException w:name="Colorful List Accent 1" w:uiPriority="72"/>
-    <w:lsdException w:name="Colorful Grid Accent 1" w:uiPriority="73"/>
-    <w:lsdException w:name="Light Shading Accent 2" w:uiPriority="60"/>
-    <w:lsdException w:name="Light List Accent 2" w:uiPriority="61"/>
-    <w:lsdException w:name="Light Grid Accent 2" w:uiPriority="62"/>
-    <w:lsdException w:name="Medium Shading 1 Accent 2" w:uiPriority="63"/>
-    <w:lsdException w:name="Medium Shading 2 Accent 2" w:uiPriority="64"/>
-    <w:lsdException w:name="Medium List 1 Accent 2" w:uiPriority="65"/>
-    <w:lsdException w:name="Medium List 2 Accent 2" w:uiPriority="66"/>
-    <w:lsdException w:name="Medium Grid 1 Accent 2" w:uiPriority="67"/>
-    <w:lsdException w:name="Medium Grid 2 Accent 2" w:uiPriority="68"/>
-    <w:lsdException w:name="Medium Grid 3 Accent 2" w:uiPriority="69"/>
-    <w:lsdException w:name="Dark List Accent 2" w:uiPriority="70"/>
-    <w:lsdException w:name="Colorful Shading Accent 2" w:uiPriority="71"/>
-    <w:lsdException w:name="Colorful List Accent 2" w:uiPriority="72"/>
-    <w:lsdException w:name="Colorful Grid Accent 2" w:uiPriority="73"/>
-    <w:lsdException w:name="Light Shading Accent 3" w:uiPriority="60"/>
-    <w:lsdException w:name="Light List Accent 3" w:uiPriority="61"/>
-    <w:lsdException w:name="Light Grid Accent 3" w:uiPriority="62"/>
-    <w:lsdException w:name="Medium Shading 1 Accent 3" w:uiPriority="63"/>
-    <w:lsdException w:name="Medium Shading 2 Accent 3" w:uiPriority="64"/>
-    <w:lsdException w:name="Medium List 1 Accent 3" w:uiPriority="65"/>
-    <w:lsdException w:name="Medium List 2 Accent 3" w:uiPriority="66"/>
-    <w:lsdException w:name="Medium Grid 1 Accent 3" w:uiPriority="67"/>
-    <w:lsdException w:name="Medium Grid 2 Accent 3" w:uiPriority="68"/>
-    <w:lsdException w:name="Medium Grid 3 Accent 3" w:uiPriority="69"/>
-    <w:lsdException w:name="Dark List Accent 3" w:uiPriority="70"/>
-    <w:lsdException w:name="Colorful Shading Accent 3" w:uiPriority="71"/>
-    <w:lsdException w:name="Colorful List Accent 3" w:uiPriority="72"/>
-    <w:lsdException w:name="Colorful Grid Accent 3" w:uiPriority="73"/>
-    <w:lsdException w:name="Light Shading Accent 4" w:uiPriority="60"/>
-    <w:lsdException w:name="Light List Accent 4" w:uiPriority="61"/>
-    <w:lsdException w:name="Light Grid Accent 4" w:uiPriority="62"/>
-    <w:lsdException w:name="Medium Shading 1 Accent 4" w:uiPriority="63"/>
-    <w:lsdException w:name="Medium Shading 2 Accent 4" w:uiPriority="64"/>
-    <w:lsdException w:name="Medium List 1 Accent 4" w:uiPriority="65"/>
-    <w:lsdException w:name="Medium List 2 Accent 4" w:uiPriority="66"/>
-    <w:lsdException w:name="Medium Grid 1 Accent 4" w:uiPriority="67"/>
-    <w:lsdException w:name="Medium Grid 2 Accent 4" w:uiPriority="68"/>
-    <w:lsdException w:name="Medium Grid 3 Accent 4" w:uiPriority="69"/>
-    <w:lsdException w:name="Dark List Accent 4" w:uiPriority="70"/>
-    <w:lsdException w:name="Colorful Shading Accent 4" w:uiPriority="71"/>
-    <w:lsdException w:name="Colorful List Accent 4" w:uiPriority="72"/>
-    <w:lsdException w:name="Colorful Grid Accent 4" w:uiPriority="73"/>
-    <w:lsdException w:name="Light Shading Accent 5" w:uiPriority="60"/>
-    <w:lsdException w:name="Light List Accent 5" w:uiPriority="61"/>
-    <w:lsdException w:name="Light Grid Accent 5" w:uiPriority="62"/>
-    <w:lsdException w:name="Medium Shading 1 Accent 5" w:uiPriority="63"/>
-    <w:lsdException w:name="Medium Shading 2 Accent 5" w:uiPriority="64"/>
-    <w:lsdException w:name="Medium List 1 Accent 5" w:uiPriority="65"/>
-    <w:lsdException w:name="Medium List 2 Accent 5" w:uiPriority="66"/>
-    <w:lsdException w:name="Medium Grid 1 Accent 5" w:uiPriority="67"/>
-    <w:lsdException w:name="Medium Grid 2 Accent 5" w:uiPriority="68"/>
-    <w:lsdException w:name="Medium Grid 3 Accent 5" w:uiPriority="69"/>
-    <w:lsdException w:name="Dark List Accent 5" w:uiPriority="70"/>
-    <w:lsdException w:name="Colorful Shading Accent 5" w:uiPriority="71"/>
-    <w:lsdException w:name="Colorful List Accent 5" w:uiPriority="72"/>
-    <w:lsdException w:name="Colorful Grid Accent 5" w:uiPriority="73"/>
-    <w:lsdException w:name="Light Shading Accent 6" w:uiPriority="60"/>
-    <w:lsdException w:name="Light List Accent 6" w:uiPriority="61"/>
-    <w:lsdException w:name="Light Grid Accent 6" w:uiPriority="62"/>
-    <w:lsdException w:name="Medium Shading 1 Accent 6" w:uiPriority="63"/>
-    <w:lsdException w:name="Medium Shading 2 Accent 6" w:uiPriority="64"/>
-    <w:lsdException w:name="Medium List 1 Accent 6" w:uiPriority="65"/>
-    <w:lsdException w:name="Medium List 2 Accent 6" w:uiPriority="66"/>
-    <w:lsdException w:name="Medium Grid 1 Accent 6" w:uiPriority="67"/>
-    <w:lsdException w:name="Medium Grid 2 Accent 6" w:uiPriority="68"/>
-    <w:lsdException w:name="Medium Grid 3 Accent 6" w:uiPriority="69"/>
-    <w:lsdException w:name="Dark List Accent 6" w:uiPriority="70"/>
-    <w:lsdException w:name="Colorful Shading Accent 6" w:uiPriority="71"/>
-    <w:lsdException w:name="Colorful List Accent 6" w:uiPriority="72"/>
-    <w:lsdException w:name="Colorful Grid Accent 6" w:uiPriority="73"/>
-    <w:lsdException w:name="Subtle Emphasis" w:uiPriority="19" w:qFormat="1"/>
-    <w:lsdException w:name="Intense Emphasis" w:uiPriority="21" w:qFormat="1"/>
-    <w:lsdException w:name="Subtle Reference" w:uiPriority="31" w:qFormat="1"/>
-    <w:lsdException w:name="Intense Reference" w:uiPriority="32" w:qFormat="1"/>
-    <w:lsdException w:name="Book Title" w:uiPriority="33" w:qFormat="1"/>
-    <w:lsdException w:name="Bibliography" w:semiHidden="1" w:uiPriority="37" w:unhideWhenUsed="1"/>
-    <w:lsdException w:name="TOC Heading" w:semiHidden="1" w:uiPriority="39" w:unhideWhenUsed="1" w:qFormat="1"/>
-    <w:lsdException w:name="Plain Table 1" w:uiPriority="41"/>
-    <w:lsdException w:name="Plain Table 2" w:uiPriority="42"/>
-    <w:lsdException w:name="Plain Table 3" w:uiPriority="43"/>
-    <w:lsdException w:name="Plain Table 4" w:uiPriority="44"/>
-    <w:lsdException w:name="Plain Table 5" w:uiPriority="45"/>
-    <w:lsdException w:name="Grid Table Light" w:uiPriority="40"/>
-    <w:lsdException w:name="Grid Table 1 Light" w:uiPriority="46"/>
-    <w:lsdException w:name="Grid Table 2" w:uiPriority="47"/>
-    <w:lsdException w:name="Grid Table 3" w:uiPriority="48"/>
-    <w:lsdException w:name="Grid Table 4" w:uiPriority="49"/>
-    <w:lsdException w:name="Grid Table 5 Dark" w:uiPriority="50"/>
-    <w:lsdException w:name="Grid Table 6 Colorful" w:uiPriority="51"/>
-    <w:lsdException w:name="Grid Table 7 Colorful" w:uiPriority="52"/>
-    <w:lsdException w:name="Grid Table 1 Light Accent 1" w:uiPriority="46"/>
-    <w:lsdException w:name="Grid Table 2 Accent 1" w:uiPriority="47"/>
-    <w:lsdException w:name="Grid Table 3 Accent 1" w:uiPriority="48"/>
-    <w:lsdException w:name="Grid Table 4 Accent 1" w:uiPriority="49"/>
-    <w:lsdException w:name="Grid Table 5 Dark Accent 1" w:uiPriority="50"/>
-    <w:lsdException w:name="Grid Table 6 Colorful Accent 1" w:uiPriority="51"/>
-    <w:lsdException w:name="Grid Table 7 Colorful Accent 1" w:uiPriority="52"/>
-    <w:lsdException w:name="Grid Table 1 Light Accent 2" w:uiPriority="46"/>
-    <w:lsdException w:name="Grid Table 2 Accent 2" w:uiPriority="47"/>
-    <w:lsdException w:name="Grid Table 3 Accent 2" w:uiPriority="48"/>
-    <w:lsdException w:name="Grid Table 4 Accent 2" w:uiPriority="49"/>
-    <w:lsdException w:name="Grid Table 5 Dark Accent 2" w:uiPriority="50"/>
-    <w:lsdException w:name="Grid Table 6 Colorful Accent 2" w:uiPriority="51"/>
-    <w:lsdException w:name="Grid Table 7 Colorful Accent 2" w:uiPriority="52"/>
-    <w:lsdException w:name="Grid Table 1 Light Accent 3" w:uiPriority="46"/>
-    <w:lsdException w:name="Grid Table 2 Accent 3" w:uiPriority="47"/>
-    <w:lsdException w:name="Grid Table 3 Accent 3" w:uiPriority="48"/>
-    <w:lsdException w:name="Grid Table 4 Accent 3" w:uiPriority="49"/>
-    <w:lsdException w:name="Grid Table 5 Dark Accent 3" w:uiPriority="50"/>
-    <w:lsdException w:name="Grid Table 6 Colorful Accent 3" w:uiPriority="51"/>
-    <w:lsdException w:name="Grid Table 7 Colorful Accent 3" w:uiPriority="52"/>
-    <w:lsdException w:name="Grid Table 1 Light Accent 4" w:uiPriority="46"/>
-    <w:lsdException w:name="Grid Table 2 Accent 4" w:uiPriority="47"/>
-    <w:lsdException w:name="Grid Table 3 Accent 4" w:uiPriority="48"/>
-    <w:lsdException w:name="Grid Table 4 Accent 4" w:uiPriority="49"/>
-    <w:lsdException w:name="Grid Table 5 Dark Accent 4" w:uiPriority="50"/>
-    <w:lsdException w:name="Grid Table 6 Colorful Accent 4" w:uiPriority="51"/>
-    <w:lsdException w:name="Grid Table 7 Colorful Accent 4" w:uiPriority="52"/>
-    <w:lsdException w:name="Grid Table 1 Light Accent 5" w:uiPriority="46"/>
-    <w:lsdException w:name="Grid Table 2 Accent 5" w:uiPriority="47"/>
-    <w:lsdException w:name="Grid Table 3 Accent 5" w:uiPriority="48"/>
-    <w:lsdException w:name="Grid Table 4 Accent 5" w:uiPriority="49"/>
-    <w:lsdException w:name="Grid Table 5 Dark Accent 5" w:uiPriority="50"/>
-    <w:lsdException w:name="Grid Table 6 Colorful Accent 5" w:uiPriority="51"/>
-    <w:lsdException w:name="Grid Table 7 Colorful Accent 5" w:uiPriority="52"/>
-    <w:lsdException w:name="Grid Table 1 Light Accent 6" w:uiPriority="46"/>
-    <w:lsdException w:name="Grid Table 2 Accent 6" w:uiPriority="47"/>
-    <w:lsdException w:name="Grid Table 3 Accent 6" w:uiPriority="48"/>
-    <w:lsdException w:name="Grid Table 4 Accent 6" w:uiPriority="49"/>
-    <w:lsdException w:name="Grid Table 5 Dark Accent 6" w:uiPriority="50"/>
-    <w:lsdException w:name="Grid Table 6 Colorful Accent 6" w:uiPriority="51"/>
-    <w:lsdException w:name="Grid Table 7 Colorful Accent 6" w:uiPriority="52"/>
-    <w:lsdException w:name="List Table 1 Light" w:uiPriority="46"/>
-    <w:lsdException w:name="List Table 2" w:uiPriority="47"/>
-    <w:lsdException w:name="List Table 3" w:uiPriority="48"/>
-    <w:lsdException w:name="List Table 4" w:uiPriority="49"/>
-    <w:lsdException w:name="List Table 5 Dark" w:uiPriority="50"/>
-    <w:lsdException w:name="List Table 6 Colorful" w:uiPriority="51"/>
-    <w:lsdException w:name="List Table 7 Colorful" w:uiPriority="52"/>
-    <w:lsdException w:name="List Table 1 Light Accent 1" w:uiPriority="46"/>
-    <w:lsdException w:name="List Table 2 Accent 1" w:uiPriority="47"/>
-    <w:lsdException w:name="List Table 3 Accent 1" w:uiPriority="48"/>
-    <w:lsdException w:name="List Table 4 Accent 1" w:uiPriority="49"/>
-    <w:lsdException w:name="List Table 5 Dark Accent 1" w:uiPriority="50"/>
-    <w:lsdException w:name="List Table 6 Colorful Accent 1" w:uiPriority="51"/>
-    <w:lsdException w:name="List Table 7 Colorful Accent 1" w:uiPriority="52"/>
-    <w:lsdException w:name="List Table 1 Light Accent 2" w:uiPriority="46"/>
-    <w:lsdException w:name="List Table 2 Accent 2" w:uiPriority="47"/>
-    <w:lsdException w:name="List Table 3 Accent 2" w:uiPriority="48"/>
-    <w:lsdException w:name="List Table 4 Accent 2" w:uiPriority="49"/>
-    <w:lsdException w:name="List Table 5 Dark Accent 2" w:uiPriority="50"/>
-    <w:lsdException w:name="List Table 6 Colorful Accent 2" w:uiPriority="51"/>
-    <w:lsdException w:name="List Table 7 Colorful Accent 2" w:uiPriority="52"/>
-    <w:lsdException w:name="List Table 1 Light Accent 3" w:uiPriority="46"/>
-    <w:lsdException w:name="List Table 2 Accent 3" w:uiPriority="47"/>
-    <w:lsdException w:name="List Table 3 Accent 3" w:uiPriority="48"/>
-    <w:lsdException w:name="List Table 4 Accent 3" w:uiPriority="49"/>
-    <w:lsdException w:name="List Table 5 Dark Accent 3" w:uiPriority="50"/>
-    <w:lsdException w:name="List Table 6 Colorful Accent 3" w:uiPriority="51"/>
-    <w:lsdException w:name="List Table 7 Colorful Accent 3" w:uiPriority="52"/>
-    <w:lsdException w:name="List Table 1 Light Accent 4" w:uiPriority="46"/>
-    <w:lsdException w:name="List Table 2 Accent 4" w:uiPriority="47"/>
-    <w:lsdException w:name="List Table 3 Accent 4" w:uiPriority="48"/>
-    <w:lsdException w:name="List Table 4 Accent 4" w:uiPriority="49"/>
-    <w:lsdException w:name="List Table 5 Dark Accent 4" w:uiPriority="50"/>
-    <w:lsdException w:name="List Table 6 Colorful Accent 4" w:uiPriority="51"/>
-    <w:lsdException w:name="List Table 7 Colorful Accent 4" w:uiPriority="52"/>
-    <w:lsdException w:name="List Table 1 Light Accent 5" w:uiPriority="46"/>
-    <w:lsdException w:name="List Table 2 Accent 5" w:uiPriority="47"/>
-    <w:lsdException w:name="List Table 3 Accent 5" w:uiPriority="48"/>
-    <w:lsdException w:name="List Table 4 Accent 5" w:uiPriority="49"/>
-    <w:lsdException w:name="List Table 5 Dark Accent 5" w:uiPriority="50"/>
-    <w:lsdException w:name="List Table 6 Colorful Accent 5" w:uiPriority="51"/>
-    <w:lsdException w:name="List Table 7 Colorful Accent 5" w:uiPriority="52"/>
-    <w:lsdException w:name="List Table 1 Light Accent 6" w:uiPriority="46"/>
-    <w:lsdException w:name="List Table 2 Accent 6" w:uiPriority="47"/>
-    <w:lsdException w:name="List Table 3 Accent 6" w:uiPriority="48"/>
-    <w:lsdException w:name="List Table 4 Accent 6" w:uiPriority="49"/>
-    <w:lsdException w:name="List Table 5 Dark Accent 6" w:uiPriority="50"/>
-    <w:lsdException w:name="List Table 6 Colorful Accent 6" w:uiPriority="51"/>
-    <w:lsdException w:name="List Table 7 Colorful Accent 6" w:uiPriority="52"/>
+  <w:latentStyles w:defLockedState="0" w:defUIPriority="99" w:defSemiHidden="1" w:defUnhideWhenUsed="1" w:defQFormat="0" w:count="267">
+    <w:lsdException w:name="Normal" w:semiHidden="0" w:uiPriority="0" w:unhideWhenUsed="0" w:qFormat="1"/>
+    <w:lsdException w:name="heading 1" w:semiHidden="0" w:uiPriority="9" w:unhideWhenUsed="0" w:qFormat="1"/>
+    <w:lsdException w:name="heading 2" w:uiPriority="9" w:qFormat="1"/>
+    <w:lsdException w:name="heading 3" w:uiPriority="9" w:qFormat="1"/>
+    <w:lsdException w:name="heading 4" w:uiPriority="9" w:qFormat="1"/>
+    <w:lsdException w:name="heading 5" w:uiPriority="9" w:qFormat="1"/>
+    <w:lsdException w:name="heading 6" w:uiPriority="9" w:qFormat="1"/>
+    <w:lsdException w:name="heading 7" w:uiPriority="9" w:qFormat="1"/>
+    <w:lsdException w:name="heading 8" w:uiPriority="9" w:qFormat="1"/>
+    <w:lsdException w:name="heading 9" w:uiPriority="9" w:qFormat="1"/>
+    <w:lsdException w:name="toc 1" w:uiPriority="39"/>
+    <w:lsdException w:name="toc 2" w:uiPriority="39"/>
+    <w:lsdException w:name="toc 3" w:uiPriority="39"/>
+    <w:lsdException w:name="toc 4" w:uiPriority="39"/>
+    <w:lsdException w:name="toc 5" w:uiPriority="39"/>
+    <w:lsdException w:name="toc 6" w:uiPriority="39"/>
+    <w:lsdException w:name="toc 7" w:uiPriority="39"/>
+    <w:lsdException w:name="toc 8" w:uiPriority="39"/>
+    <w:lsdException w:name="toc 9" w:uiPriority="39"/>
+    <w:lsdException w:name="header" w:uiPriority="0"/>
+    <w:lsdException w:name="caption" w:uiPriority="35" w:qFormat="1"/>
+    <w:lsdException w:name="Title" w:semiHidden="0" w:uiPriority="10" w:unhideWhenUsed="0" w:qFormat="1"/>
+    <w:lsdException w:name="Default Paragraph Font" w:uiPriority="1"/>
+    <w:lsdException w:name="Subtitle" w:semiHidden="0" w:uiPriority="11" w:unhideWhenUsed="0" w:qFormat="1"/>
+    <w:lsdException w:name="Strong" w:semiHidden="0" w:uiPriority="22" w:unhideWhenUsed="0" w:qFormat="1"/>
+    <w:lsdException w:name="Emphasis" w:semiHidden="0" w:uiPriority="20" w:unhideWhenUsed="0" w:qFormat="1"/>
+    <w:lsdException w:name="Table Grid" w:semiHidden="0" w:uiPriority="59" w:unhideWhenUsed="0"/>
+    <w:lsdException w:name="Placeholder Text" w:unhideWhenUsed="0"/>
+    <w:lsdException w:name="No Spacing" w:semiHidden="0" w:uiPriority="1" w:unhideWhenUsed="0" w:qFormat="1"/>
+    <w:lsdException w:name="Light Shading" w:semiHidden="0" w:uiPriority="60" w:unhideWhenUsed="0"/>
+    <w:lsdException w:name="Light List" w:semiHidden="0" w:uiPriority="61" w:unhideWhenUsed="0"/>
+    <w:lsdException w:name="Light Grid" w:semiHidden="0" w:uiPriority="62" w:unhideWhenUsed="0"/>
+    <w:lsdException w:name="Medium Shading 1" w:semiHidden="0" w:uiPriority="63" w:unhideWhenUsed="0"/>
+    <w:lsdException w:name="Medium Shading 2" w:semiHidden="0" w:uiPriority="64" w:unhideWhenUsed="0"/>
+    <w:lsdException w:name="Medium List 1" w:semiHidden="0" w:uiPriority="65" w:unhideWhenUsed="0"/>
+    <w:lsdException w:name="Medium List 2" w:semiHidden="0" w:uiPriority="66" w:unhideWhenUsed="0"/>
+    <w:lsdException w:name="Medium Grid 1" w:semiHidden="0" w:uiPriority="67" w:unhideWhenUsed="0"/>
+    <w:lsdException w:name="Medium Grid 2" w:semiHidden="0" w:uiPriority="68" w:unhideWhenUsed="0"/>
+    <w:lsdException w:name="Medium Grid 3" w:semiHidden="0" w:uiPriority="69" w:unhideWhenUsed="0"/>
+    <w:lsdException w:name="Dark List" w:semiHidden="0" w:uiPriority="70" w:unhideWhenUsed="0"/>
+    <w:lsdException w:name="Colorful Shading" w:semiHidden="0" w:uiPriority="71" w:unhideWhenUsed="0"/>
+    <w:lsdException w:name="Colorful List" w:semiHidden="0" w:uiPriority="72" w:unhideWhenUsed="0"/>
+    <w:lsdException w:name="Colorful Grid" w:semiHidden="0" w:uiPriority="73" w:unhideWhenUsed="0"/>
+    <w:lsdException w:name="Light Shading Accent 1" w:semiHidden="0" w:uiPriority="60" w:unhideWhenUsed="0"/>
+    <w:lsdException w:name="Light List Accent 1" w:semiHidden="0" w:uiPriority="61" w:unhideWhenUsed="0"/>
+    <w:lsdException w:name="Light Grid Accent 1" w:semiHidden="0" w:uiPriority="62" w:unhideWhenUsed="0"/>
+    <w:lsdException w:name="Medium Shading 1 Accent 1" w:semiHidden="0" w:uiPriority="63" w:unhideWhenUsed="0"/>
+    <w:lsdException w:name="Medium Shading 2 Accent 1" w:semiHidden="0" w:uiPriority="64" w:unhideWhenUsed="0"/>
+    <w:lsdException w:name="Medium List 1 Accent 1" w:semiHidden="0" w:uiPriority="65" w:unhideWhenUsed="0"/>
+    <w:lsdException w:name="Revision" w:unhideWhenUsed="0"/>
+    <w:lsdException w:name="List Paragraph" w:semiHidden="0" w:uiPriority="34" w:unhideWhenUsed="0" w:qFormat="1"/>
+    <w:lsdException w:name="Quote" w:semiHidden="0" w:uiPriority="29" w:unhideWhenUsed="0" w:qFormat="1"/>
+    <w:lsdException w:name="Intense Quote" w:semiHidden="0" w:uiPriority="30" w:unhideWhenUsed="0" w:qFormat="1"/>
+    <w:lsdException w:name="Medium List 2 Accent 1" w:semiHidden="0" w:uiPriority="66" w:unhideWhenUsed="0"/>
+    <w:lsdException w:name="Medium Grid 1 Accent 1" w:semiHidden="0" w:uiPriority="67" w:unhideWhenUsed="0"/>
+    <w:lsdException w:name="Medium Grid 2 Accent 1" w:semiHidden="0" w:uiPriority="68" w:unhideWhenUsed="0"/>
+    <w:lsdException w:name="Medium Grid 3 Accent 1" w:semiHidden="0" w:uiPriority="69" w:unhideWhenUsed="0"/>
+    <w:lsdException w:name="Dark List Accent 1" w:semiHidden="0" w:uiPriority="70" w:unhideWhenUsed="0"/>
+    <w:lsdException w:name="Colorful Shading Accent 1" w:semiHidden="0" w:uiPriority="71" w:unhideWhenUsed="0"/>
+    <w:lsdException w:name="Colorful List Accent 1" w:semiHidden="0" w:uiPriority="72" w:unhideWhenUsed="0"/>
+    <w:lsdException w:name="Colorful Grid Accent 1" w:semiHidden="0" w:uiPriority="73" w:unhideWhenUsed="0"/>
+    <w:lsdException w:name="Light Shading Accent 2" w:semiHidden="0" w:uiPriority="60" w:unhideWhenUsed="0"/>
+    <w:lsdException w:name="Light List Accent 2" w:semiHidden="0" w:uiPriority="61" w:unhideWhenUsed="0"/>
+    <w:lsdException w:name="Light Grid Accent 2" w:semiHidden="0" w:uiPriority="62" w:unhideWhenUsed="0"/>
+    <w:lsdException w:name="Medium Shading 1 Accent 2" w:semiHidden="0" w:uiPriority="63" w:unhideWhenUsed="0"/>
+    <w:lsdException w:name="Medium Shading 2 Accent 2" w:semiHidden="0" w:uiPriority="64" w:unhideWhenUsed="0"/>
+    <w:lsdException w:name="Medium List 1 Accent 2" w:semiHidden="0" w:uiPriority="65" w:unhideWhenUsed="0"/>
+    <w:lsdException w:name="Medium List 2 Accent 2" w:semiHidden="0" w:uiPriority="66" w:unhideWhenUsed="0"/>
+    <w:lsdException w:name="Medium Grid 1 Accent 2" w:semiHidden="0" w:uiPriority="67" w:unhideWhenUsed="0"/>
+    <w:lsdException w:name="Medium Grid 2 Accent 2" w:semiHidden="0" w:uiPriority="68" w:unhideWhenUsed="0"/>
+    <w:lsdException w:name="Medium Grid 3 Accent 2" w:semiHidden="0" w:uiPriority="69" w:unhideWhenUsed="0"/>
+    <w:lsdException w:name="Dark List Accent 2" w:semiHidden="0" w:uiPriority="70" w:unhideWhenUsed="0"/>
+    <w:lsdException w:name="Colorful Shading Accent 2" w:semiHidden="0" w:uiPriority="71" w:unhideWhenUsed="0"/>
+    <w:lsdException w:name="Colorful List Accent 2" w:semiHidden="0" w:uiPriority="72" w:unhideWhenUsed="0"/>
+    <w:lsdException w:name="Colorful Grid Accent 2" w:semiHidden="0" w:uiPriority="73" w:unhideWhenUsed="0"/>
+    <w:lsdException w:name="Light Shading Accent 3" w:semiHidden="0" w:uiPriority="60" w:unhideWhenUsed="0"/>
+    <w:lsdException w:name="Light List Accent 3" w:semiHidden="0" w:uiPriority="61" w:unhideWhenUsed="0"/>
+    <w:lsdException w:name="Light Grid Accent 3" w:semiHidden="0" w:uiPriority="62" w:unhideWhenUsed="0"/>
+    <w:lsdException w:name="Medium Shading 1 Accent 3" w:semiHidden="0" w:uiPriority="63" w:unhideWhenUsed="0"/>
+    <w:lsdException w:name="Medium Shading 2 Accent 3" w:semiHidden="0" w:uiPriority="64" w:unhideWhenUsed="0"/>
+    <w:lsdException w:name="Medium List 1 Accent 3" w:semiHidden="0" w:uiPriority="65" w:unhideWhenUsed="0"/>
+    <w:lsdException w:name="Medium List 2 Accent 3" w:semiHidden="0" w:uiPriority="66" w:unhideWhenUsed="0"/>
+    <w:lsdException w:name="Medium Grid 1 Accent 3" w:semiHidden="0" w:uiPriority="67" w:unhideWhenUsed="0"/>
+    <w:lsdException w:name="Medium Grid 2 Accent 3" w:semiHidden="0" w:uiPriority="68" w:unhideWhenUsed="0"/>
+    <w:lsdException w:name="Medium Grid 3 Accent 3" w:semiHidden="0" w:uiPriority="69" w:unhideWhenUsed="0"/>
+    <w:lsdException w:name="Dark List Accent 3" w:semiHidden="0" w:uiPriority="70" w:unhideWhenUsed="0"/>
+    <w:lsdException w:name="Colorful Shading Accent 3" w:semiHidden="0" w:uiPriority="71" w:unhideWhenUsed="0"/>
+    <w:lsdException w:name="Colorful List Accent 3" w:semiHidden="0" w:uiPriority="72" w:unhideWhenUsed="0"/>
+    <w:lsdException w:name="Colorful Grid Accent 3" w:semiHidden="0" w:uiPriority="73" w:unhideWhenUsed="0"/>
+    <w:lsdException w:name="Light Shading Accent 4" w:semiHidden="0" w:uiPriority="60" w:unhideWhenUsed="0"/>
+    <w:lsdException w:name="Light List Accent 4" w:semiHidden="0" w:uiPriority="61" w:unhideWhenUsed="0"/>
+    <w:lsdException w:name="Light Grid Accent 4" w:semiHidden="0" w:uiPriority="62" w:unhideWhenUsed="0"/>
+    <w:lsdException w:name="Medium Shading 1 Accent 4" w:semiHidden="0" w:uiPriority="63" w:unhideWhenUsed="0"/>
+    <w:lsdException w:name="Medium Shading 2 Accent 4" w:semiHidden="0" w:uiPriority="64" w:unhideWhenUsed="0"/>
+    <w:lsdException w:name="Medium List 1 Accent 4" w:semiHidden="0" w:uiPriority="65" w:unhideWhenUsed="0"/>
+    <w:lsdException w:name="Medium List 2 Accent 4" w:semiHidden="0" w:uiPriority="66" w:unhideWhenUsed="0"/>
+    <w:lsdException w:name="Medium Grid 1 Accent 4" w:semiHidden="0" w:uiPriority="67" w:unhideWhenUsed="0"/>
+    <w:lsdException w:name="Medium Grid 2 Accent 4" w:semiHidden="0" w:uiPriority="68" w:unhideWhenUsed="0"/>
+    <w:lsdException w:name="Medium Grid 3 Accent 4" w:semiHidden="0" w:uiPriority="69" w:unhideWhenUsed="0"/>
+    <w:lsdException w:name="Dark List Accent 4" w:semiHidden="0" w:uiPriority="70" w:unhideWhenUsed="0"/>
+    <w:lsdException w:name="Colorful Shading Accent 4" w:semiHidden="0" w:uiPriority="71" w:unhideWhenUsed="0"/>
+    <w:lsdException w:name="Colorful List Accent 4" w:semiHidden="0" w:uiPriority="72" w:unhideWhenUsed="0"/>
+    <w:lsdException w:name="Colorful Grid Accent 4" w:semiHidden="0" w:uiPriority="73" w:unhideWhenUsed="0"/>
+    <w:lsdException w:name="Light Shading Accent 5" w:semiHidden="0" w:uiPriority="60" w:unhideWhenUsed="0"/>
+    <w:lsdException w:name="Light List Accent 5" w:semiHidden="0" w:uiPriority="61" w:unhideWhenUsed="0"/>
+    <w:lsdException w:name="Light Grid Accent 5" w:semiHidden="0" w:uiPriority="62" w:unhideWhenUsed="0"/>
+    <w:lsdException w:name="Medium Shading 1 Accent 5" w:semiHidden="0" w:uiPriority="63" w:unhideWhenUsed="0"/>
+    <w:lsdException w:name="Medium Shading 2 Accent 5" w:semiHidden="0" w:uiPriority="64" w:unhideWhenUsed="0"/>
+    <w:lsdException w:name="Medium List 1 Accent 5" w:semiHidden="0" w:uiPriority="65" w:unhideWhenUsed="0"/>
+    <w:lsdException w:name="Medium List 2 Accent 5" w:semiHidden="0" w:uiPriority="66" w:unhideWhenUsed="0"/>
+    <w:lsdException w:name="Medium Grid 1 Accent 5" w:semiHidden="0" w:uiPriority="67" w:unhideWhenUsed="0"/>
+    <w:lsdException w:name="Medium Grid 2 Accent 5" w:semiHidden="0" w:uiPriority="68" w:unhideWhenUsed="0"/>
+    <w:lsdException w:name="Medium Grid 3 Accent 5" w:semiHidden="0" w:uiPriority="69" w:unhideWhenUsed="0"/>
+    <w:lsdException w:name="Dark List Accent 5" w:semiHidden="0" w:uiPriority="70" w:unhideWhenUsed="0"/>
+    <w:lsdException w:name="Colorful Shading Accent 5" w:semiHidden="0" w:uiPriority="71" w:unhideWhenUsed="0"/>
+    <w:lsdException w:name="Colorful List Accent 5" w:semiHidden="0" w:uiPriority="72" w:unhideWhenUsed="0"/>
+    <w:lsdException w:name="Colorful Grid Accent 5" w:semiHidden="0" w:uiPriority="73" w:unhideWhenUsed="0"/>
+    <w:lsdException w:name="Light Shading Accent 6" w:semiHidden="0" w:uiPriority="60" w:unhideWhenUsed="0"/>
+    <w:lsdException w:name="Light List Accent 6" w:semiHidden="0" w:uiPriority="61" w:unhideWhenUsed="0"/>
+    <w:lsdException w:name="Light Grid Accent 6" w:semiHidden="0" w:uiPriority="62" w:unhideWhenUsed="0"/>
+    <w:lsdException w:name="Medium Shading 1 Accent 6" w:semiHidden="0" w:uiPriority="63" w:unhideWhenUsed="0"/>
+    <w:lsdException w:name="Medium Shading 2 Accent 6" w:semiHidden="0" w:uiPriority="64" w:unhideWhenUsed="0"/>
+    <w:lsdException w:name="Medium List 1 Accent 6" w:semiHidden="0" w:uiPriority="65" w:unhideWhenUsed="0"/>
+    <w:lsdException w:name="Medium List 2 Accent 6" w:semiHidden="0" w:uiPriority="66" w:unhideWhenUsed="0"/>
+    <w:lsdException w:name="Medium Grid 1 Accent 6" w:semiHidden="0" w:uiPriority="67" w:unhideWhenUsed="0"/>
+    <w:lsdException w:name="Medium Grid 2 Accent 6" w:semiHidden="0" w:uiPriority="68" w:unhideWhenUsed="0"/>
+    <w:lsdException w:name="Medium Grid 3 Accent 6" w:semiHidden="0" w:uiPriority="69" w:unhideWhenUsed="0"/>
+    <w:lsdException w:name="Dark List Accent 6" w:semiHidden="0" w:uiPriority="70" w:unhideWhenUsed="0"/>
+    <w:lsdException w:name="Colorful Shading Accent 6" w:semiHidden="0" w:uiPriority="71" w:unhideWhenUsed="0"/>
+    <w:lsdException w:name="Colorful List Accent 6" w:semiHidden="0" w:uiPriority="72" w:unhideWhenUsed="0"/>
+    <w:lsdException w:name="Colorful Grid Accent 6" w:semiHidden="0" w:uiPriority="73" w:unhideWhenUsed="0"/>
+    <w:lsdException w:name="Subtle Emphasis" w:semiHidden="0" w:uiPriority="19" w:unhideWhenUsed="0" w:qFormat="1"/>
+    <w:lsdException w:name="Intense Emphasis" w:semiHidden="0" w:uiPriority="21" w:unhideWhenUsed="0" w:qFormat="1"/>
+    <w:lsdException w:name="Subtle Reference" w:semiHidden="0" w:uiPriority="31" w:unhideWhenUsed="0" w:qFormat="1"/>
+    <w:lsdException w:name="Intense Reference" w:semiHidden="0" w:uiPriority="32" w:unhideWhenUsed="0" w:qFormat="1"/>
+    <w:lsdException w:name="Book Title" w:semiHidden="0" w:uiPriority="33" w:unhideWhenUsed="0" w:qFormat="1"/>
+    <w:lsdException w:name="Bibliography" w:uiPriority="37"/>
+    <w:lsdException w:name="TOC Heading" w:uiPriority="39" w:qFormat="1"/>
   </w:latentStyles>
   <w:style w:type="paragraph" w:default="1" w:styleId="Normal">
     <w:name w:val="Normal"/>
@@ -4552,6 +4577,196 @@
 </w:styles>
 </file>
 
+<file path=word/stylesWithEffects.xml><?xml version="1.0" encoding="utf-8"?>
+<w:styles xmlns:wpc="http://schemas.microsoft.com/office/word/2010/wordprocessingCanvas" xmlns:mc="http://schemas.openxmlformats.org/markup-compatibility/2006" xmlns:o="urn:schemas-microsoft-com:office:office" xmlns:r="http://schemas.openxmlformats.org/officeDocument/2006/relationships" xmlns:m="http://schemas.openxmlformats.org/officeDocument/2006/math" xmlns:v="urn:schemas-microsoft-com:vml" xmlns:wp14="http://schemas.microsoft.com/office/word/2010/wordprocessingDrawing" xmlns:wp="http://schemas.openxmlformats.org/drawingml/2006/wordprocessingDrawing" xmlns:w10="urn:schemas-microsoft-com:office:word" xmlns:w="http://schemas.openxmlformats.org/wordprocessingml/2006/main" xmlns:w14="http://schemas.microsoft.com/office/word/2010/wordml" xmlns:wpg="http://schemas.microsoft.com/office/word/2010/wordprocessingGroup" xmlns:wpi="http://schemas.microsoft.com/office/word/2010/wordprocessingInk" xmlns:wne="http://schemas.microsoft.com/office/word/2006/wordml" xmlns:wps="http://schemas.microsoft.com/office/word/2010/wordprocessingShape" mc:Ignorable="w14 wp14">
+  <w:docDefaults>
+    <w:rPrDefault>
+      <w:rPr>
+        <w:rFonts w:asciiTheme="minorHAnsi" w:eastAsiaTheme="minorEastAsia" w:hAnsiTheme="minorHAnsi" w:cstheme="minorBidi"/>
+        <w:sz w:val="22"/>
+        <w:szCs w:val="22"/>
+        <w:lang w:val="en-GB" w:eastAsia="en-GB" w:bidi="ar-SA"/>
+      </w:rPr>
+    </w:rPrDefault>
+    <w:pPrDefault>
+      <w:pPr>
+        <w:spacing w:after="200" w:line="276" w:lineRule="auto"/>
+      </w:pPr>
+    </w:pPrDefault>
+  </w:docDefaults>
+  <w:latentStyles w:defLockedState="0" w:defUIPriority="99" w:defSemiHidden="1" w:defUnhideWhenUsed="1" w:defQFormat="0" w:count="267">
+    <w:lsdException w:name="Normal" w:semiHidden="0" w:uiPriority="0" w:unhideWhenUsed="0" w:qFormat="1"/>
+    <w:lsdException w:name="heading 1" w:semiHidden="0" w:uiPriority="9" w:unhideWhenUsed="0" w:qFormat="1"/>
+    <w:lsdException w:name="heading 2" w:uiPriority="9" w:qFormat="1"/>
+    <w:lsdException w:name="heading 3" w:uiPriority="9" w:qFormat="1"/>
+    <w:lsdException w:name="heading 4" w:uiPriority="9" w:qFormat="1"/>
+    <w:lsdException w:name="heading 5" w:uiPriority="9" w:qFormat="1"/>
+    <w:lsdException w:name="heading 6" w:uiPriority="9" w:qFormat="1"/>
+    <w:lsdException w:name="heading 7" w:uiPriority="9" w:qFormat="1"/>
+    <w:lsdException w:name="heading 8" w:uiPriority="9" w:qFormat="1"/>
+    <w:lsdException w:name="heading 9" w:uiPriority="9" w:qFormat="1"/>
+    <w:lsdException w:name="toc 1" w:uiPriority="39"/>
+    <w:lsdException w:name="toc 2" w:uiPriority="39"/>
+    <w:lsdException w:name="toc 3" w:uiPriority="39"/>
+    <w:lsdException w:name="toc 4" w:uiPriority="39"/>
+    <w:lsdException w:name="toc 5" w:uiPriority="39"/>
+    <w:lsdException w:name="toc 6" w:uiPriority="39"/>
+    <w:lsdException w:name="toc 7" w:uiPriority="39"/>
+    <w:lsdException w:name="toc 8" w:uiPriority="39"/>
+    <w:lsdException w:name="toc 9" w:uiPriority="39"/>
+    <w:lsdException w:name="caption" w:uiPriority="35" w:qFormat="1"/>
+    <w:lsdException w:name="Title" w:semiHidden="0" w:uiPriority="10" w:unhideWhenUsed="0" w:qFormat="1"/>
+    <w:lsdException w:name="Default Paragraph Font" w:uiPriority="1"/>
+    <w:lsdException w:name="Subtitle" w:semiHidden="0" w:uiPriority="11" w:unhideWhenUsed="0" w:qFormat="1"/>
+    <w:lsdException w:name="Strong" w:semiHidden="0" w:uiPriority="22" w:unhideWhenUsed="0" w:qFormat="1"/>
+    <w:lsdException w:name="Emphasis" w:semiHidden="0" w:uiPriority="20" w:unhideWhenUsed="0" w:qFormat="1"/>
+    <w:lsdException w:name="Table Grid" w:semiHidden="0" w:uiPriority="59" w:unhideWhenUsed="0"/>
+    <w:lsdException w:name="Placeholder Text" w:unhideWhenUsed="0"/>
+    <w:lsdException w:name="No Spacing" w:semiHidden="0" w:uiPriority="1" w:unhideWhenUsed="0" w:qFormat="1"/>
+    <w:lsdException w:name="Light Shading" w:semiHidden="0" w:uiPriority="60" w:unhideWhenUsed="0"/>
+    <w:lsdException w:name="Light List" w:semiHidden="0" w:uiPriority="61" w:unhideWhenUsed="0"/>
+    <w:lsdException w:name="Light Grid" w:semiHidden="0" w:uiPriority="62" w:unhideWhenUsed="0"/>
+    <w:lsdException w:name="Medium Shading 1" w:semiHidden="0" w:uiPriority="63" w:unhideWhenUsed="0"/>
+    <w:lsdException w:name="Medium Shading 2" w:semiHidden="0" w:uiPriority="64" w:unhideWhenUsed="0"/>
+    <w:lsdException w:name="Medium List 1" w:semiHidden="0" w:uiPriority="65" w:unhideWhenUsed="0"/>
+    <w:lsdException w:name="Medium List 2" w:semiHidden="0" w:uiPriority="66" w:unhideWhenUsed="0"/>
+    <w:lsdException w:name="Medium Grid 1" w:semiHidden="0" w:uiPriority="67" w:unhideWhenUsed="0"/>
+    <w:lsdException w:name="Medium Grid 2" w:semiHidden="0" w:uiPriority="68" w:unhideWhenUsed="0"/>
+    <w:lsdException w:name="Medium Grid 3" w:semiHidden="0" w:uiPriority="69" w:unhideWhenUsed="0"/>
+    <w:lsdException w:name="Dark List" w:semiHidden="0" w:uiPriority="70" w:unhideWhenUsed="0"/>
+    <w:lsdException w:name="Colorful Shading" w:semiHidden="0" w:uiPriority="71" w:unhideWhenUsed="0"/>
+    <w:lsdException w:name="Colorful List" w:semiHidden="0" w:uiPriority="72" w:unhideWhenUsed="0"/>
+    <w:lsdException w:name="Colorful Grid" w:semiHidden="0" w:uiPriority="73" w:unhideWhenUsed="0"/>
+    <w:lsdException w:name="Light Shading Accent 1" w:semiHidden="0" w:uiPriority="60" w:unhideWhenUsed="0"/>
+    <w:lsdException w:name="Light List Accent 1" w:semiHidden="0" w:uiPriority="61" w:unhideWhenUsed="0"/>
+    <w:lsdException w:name="Light Grid Accent 1" w:semiHidden="0" w:uiPriority="62" w:unhideWhenUsed="0"/>
+    <w:lsdException w:name="Medium Shading 1 Accent 1" w:semiHidden="0" w:uiPriority="63" w:unhideWhenUsed="0"/>
+    <w:lsdException w:name="Medium Shading 2 Accent 1" w:semiHidden="0" w:uiPriority="64" w:unhideWhenUsed="0"/>
+    <w:lsdException w:name="Medium List 1 Accent 1" w:semiHidden="0" w:uiPriority="65" w:unhideWhenUsed="0"/>
+    <w:lsdException w:name="Revision" w:unhideWhenUsed="0"/>
+    <w:lsdException w:name="List Paragraph" w:semiHidden="0" w:uiPriority="34" w:unhideWhenUsed="0" w:qFormat="1"/>
+    <w:lsdException w:name="Quote" w:semiHidden="0" w:uiPriority="29" w:unhideWhenUsed="0" w:qFormat="1"/>
+    <w:lsdException w:name="Intense Quote" w:semiHidden="0" w:uiPriority="30" w:unhideWhenUsed="0" w:qFormat="1"/>
+    <w:lsdException w:name="Medium List 2 Accent 1" w:semiHidden="0" w:uiPriority="66" w:unhideWhenUsed="0"/>
+    <w:lsdException w:name="Medium Grid 1 Accent 1" w:semiHidden="0" w:uiPriority="67" w:unhideWhenUsed="0"/>
+    <w:lsdException w:name="Medium Grid 2 Accent 1" w:semiHidden="0" w:uiPriority="68" w:unhideWhenUsed="0"/>
+    <w:lsdException w:name="Medium Grid 3 Accent 1" w:semiHidden="0" w:uiPriority="69" w:unhideWhenUsed="0"/>
+    <w:lsdException w:name="Dark List Accent 1" w:semiHidden="0" w:uiPriority="70" w:unhideWhenUsed="0"/>
+    <w:lsdException w:name="Colorful Shading Accent 1" w:semiHidden="0" w:uiPriority="71" w:unhideWhenUsed="0"/>
+    <w:lsdException w:name="Colorful List Accent 1" w:semiHidden="0" w:uiPriority="72" w:unhideWhenUsed="0"/>
+    <w:lsdException w:name="Colorful Grid Accent 1" w:semiHidden="0" w:uiPriority="73" w:unhideWhenUsed="0"/>
+    <w:lsdException w:name="Light Shading Accent 2" w:semiHidden="0" w:uiPriority="60" w:unhideWhenUsed="0"/>
+    <w:lsdException w:name="Light List Accent 2" w:semiHidden="0" w:uiPriority="61" w:unhideWhenUsed="0"/>
+    <w:lsdException w:name="Light Grid Accent 2" w:semiHidden="0" w:uiPriority="62" w:unhideWhenUsed="0"/>
+    <w:lsdException w:name="Medium Shading 1 Accent 2" w:semiHidden="0" w:uiPriority="63" w:unhideWhenUsed="0"/>
+    <w:lsdException w:name="Medium Shading 2 Accent 2" w:semiHidden="0" w:uiPriority="64" w:unhideWhenUsed="0"/>
+    <w:lsdException w:name="Medium List 1 Accent 2" w:semiHidden="0" w:uiPriority="65" w:unhideWhenUsed="0"/>
+    <w:lsdException w:name="Medium List 2 Accent 2" w:semiHidden="0" w:uiPriority="66" w:unhideWhenUsed="0"/>
+    <w:lsdException w:name="Medium Grid 1 Accent 2" w:semiHidden="0" w:uiPriority="67" w:unhideWhenUsed="0"/>
+    <w:lsdException w:name="Medium Grid 2 Accent 2" w:semiHidden="0" w:uiPriority="68" w:unhideWhenUsed="0"/>
+    <w:lsdException w:name="Medium Grid 3 Accent 2" w:semiHidden="0" w:uiPriority="69" w:unhideWhenUsed="0"/>
+    <w:lsdException w:name="Dark List Accent 2" w:semiHidden="0" w:uiPriority="70" w:unhideWhenUsed="0"/>
+    <w:lsdException w:name="Colorful Shading Accent 2" w:semiHidden="0" w:uiPriority="71" w:unhideWhenUsed="0"/>
+    <w:lsdException w:name="Colorful List Accent 2" w:semiHidden="0" w:uiPriority="72" w:unhideWhenUsed="0"/>
+    <w:lsdException w:name="Colorful Grid Accent 2" w:semiHidden="0" w:uiPriority="73" w:unhideWhenUsed="0"/>
+    <w:lsdException w:name="Light Shading Accent 3" w:semiHidden="0" w:uiPriority="60" w:unhideWhenUsed="0"/>
+    <w:lsdException w:name="Light List Accent 3" w:semiHidden="0" w:uiPriority="61" w:unhideWhenUsed="0"/>
+    <w:lsdException w:name="Light Grid Accent 3" w:semiHidden="0" w:uiPriority="62" w:unhideWhenUsed="0"/>
+    <w:lsdException w:name="Medium Shading 1 Accent 3" w:semiHidden="0" w:uiPriority="63" w:unhideWhenUsed="0"/>
+    <w:lsdException w:name="Medium Shading 2 Accent 3" w:semiHidden="0" w:uiPriority="64" w:unhideWhenUsed="0"/>
+    <w:lsdException w:name="Medium List 1 Accent 3" w:semiHidden="0" w:uiPriority="65" w:unhideWhenUsed="0"/>
+    <w:lsdException w:name="Medium List 2 Accent 3" w:semiHidden="0" w:uiPriority="66" w:unhideWhenUsed="0"/>
+    <w:lsdException w:name="Medium Grid 1 Accent 3" w:semiHidden="0" w:uiPriority="67" w:unhideWhenUsed="0"/>
+    <w:lsdException w:name="Medium Grid 2 Accent 3" w:semiHidden="0" w:uiPriority="68" w:unhideWhenUsed="0"/>
+    <w:lsdException w:name="Medium Grid 3 Accent 3" w:semiHidden="0" w:uiPriority="69" w:unhideWhenUsed="0"/>
+    <w:lsdException w:name="Dark List Accent 3" w:semiHidden="0" w:uiPriority="70" w:unhideWhenUsed="0"/>
+    <w:lsdException w:name="Colorful Shading Accent 3" w:semiHidden="0" w:uiPriority="71" w:unhideWhenUsed="0"/>
+    <w:lsdException w:name="Colorful List Accent 3" w:semiHidden="0" w:uiPriority="72" w:unhideWhenUsed="0"/>
+    <w:lsdException w:name="Colorful Grid Accent 3" w:semiHidden="0" w:uiPriority="73" w:unhideWhenUsed="0"/>
+    <w:lsdException w:name="Light Shading Accent 4" w:semiHidden="0" w:uiPriority="60" w:unhideWhenUsed="0"/>
+    <w:lsdException w:name="Light List Accent 4" w:semiHidden="0" w:uiPriority="61" w:unhideWhenUsed="0"/>
+    <w:lsdException w:name="Light Grid Accent 4" w:semiHidden="0" w:uiPriority="62" w:unhideWhenUsed="0"/>
+    <w:lsdException w:name="Medium Shading 1 Accent 4" w:semiHidden="0" w:uiPriority="63" w:unhideWhenUsed="0"/>
+    <w:lsdException w:name="Medium Shading 2 Accent 4" w:semiHidden="0" w:uiPriority="64" w:unhideWhenUsed="0"/>
+    <w:lsdException w:name="Medium List 1 Accent 4" w:semiHidden="0" w:uiPriority="65" w:unhideWhenUsed="0"/>
+    <w:lsdException w:name="Medium List 2 Accent 4" w:semiHidden="0" w:uiPriority="66" w:unhideWhenUsed="0"/>
+    <w:lsdException w:name="Medium Grid 1 Accent 4" w:semiHidden="0" w:uiPriority="67" w:unhideWhenUsed="0"/>
+    <w:lsdException w:name="Medium Grid 2 Accent 4" w:semiHidden="0" w:uiPriority="68" w:unhideWhenUsed="0"/>
+    <w:lsdException w:name="Medium Grid 3 Accent 4" w:semiHidden="0" w:uiPriority="69" w:unhideWhenUsed="0"/>
+    <w:lsdException w:name="Dark List Accent 4" w:semiHidden="0" w:uiPriority="70" w:unhideWhenUsed="0"/>
+    <w:lsdException w:name="Colorful Shading Accent 4" w:semiHidden="0" w:uiPriority="71" w:unhideWhenUsed="0"/>
+    <w:lsdException w:name="Colorful List Accent 4" w:semiHidden="0" w:uiPriority="72" w:unhideWhenUsed="0"/>
+    <w:lsdException w:name="Colorful Grid Accent 4" w:semiHidden="0" w:uiPriority="73" w:unhideWhenUsed="0"/>
+    <w:lsdException w:name="Light Shading Accent 5" w:semiHidden="0" w:uiPriority="60" w:unhideWhenUsed="0"/>
+    <w:lsdException w:name="Light List Accent 5" w:semiHidden="0" w:uiPriority="61" w:unhideWhenUsed="0"/>
+    <w:lsdException w:name="Light Grid Accent 5" w:semiHidden="0" w:uiPriority="62" w:unhideWhenUsed="0"/>
+    <w:lsdException w:name="Medium Shading 1 Accent 5" w:semiHidden="0" w:uiPriority="63" w:unhideWhenUsed="0"/>
+    <w:lsdException w:name="Medium Shading 2 Accent 5" w:semiHidden="0" w:uiPriority="64" w:unhideWhenUsed="0"/>
+    <w:lsdException w:name="Medium List 1 Accent 5" w:semiHidden="0" w:uiPriority="65" w:unhideWhenUsed="0"/>
+    <w:lsdException w:name="Medium List 2 Accent 5" w:semiHidden="0" w:uiPriority="66" w:unhideWhenUsed="0"/>
+    <w:lsdException w:name="Medium Grid 1 Accent 5" w:semiHidden="0" w:uiPriority="67" w:unhideWhenUsed="0"/>
+    <w:lsdException w:name="Medium Grid 2 Accent 5" w:semiHidden="0" w:uiPriority="68" w:unhideWhenUsed="0"/>
+    <w:lsdException w:name="Medium Grid 3 Accent 5" w:semiHidden="0" w:uiPriority="69" w:unhideWhenUsed="0"/>
+    <w:lsdException w:name="Dark List Accent 5" w:semiHidden="0" w:uiPriority="70" w:unhideWhenUsed="0"/>
+    <w:lsdException w:name="Colorful Shading Accent 5" w:semiHidden="0" w:uiPriority="71" w:unhideWhenUsed="0"/>
+    <w:lsdException w:name="Colorful List Accent 5" w:semiHidden="0" w:uiPriority="72" w:unhideWhenUsed="0"/>
+    <w:lsdException w:name="Colorful Grid Accent 5" w:semiHidden="0" w:uiPriority="73" w:unhideWhenUsed="0"/>
+    <w:lsdException w:name="Light Shading Accent 6" w:semiHidden="0" w:uiPriority="60" w:unhideWhenUsed="0"/>
+    <w:lsdException w:name="Light List Accent 6" w:semiHidden="0" w:uiPriority="61" w:unhideWhenUsed="0"/>
+    <w:lsdException w:name="Light Grid Accent 6" w:semiHidden="0" w:uiPriority="62" w:unhideWhenUsed="0"/>
+    <w:lsdException w:name="Medium Shading 1 Accent 6" w:semiHidden="0" w:uiPriority="63" w:unhideWhenUsed="0"/>
+    <w:lsdException w:name="Medium Shading 2 Accent 6" w:semiHidden="0" w:uiPriority="64" w:unhideWhenUsed="0"/>
+    <w:lsdException w:name="Medium List 1 Accent 6" w:semiHidden="0" w:uiPriority="65" w:unhideWhenUsed="0"/>
+    <w:lsdException w:name="Medium List 2 Accent 6" w:semiHidden="0" w:uiPriority="66" w:unhideWhenUsed="0"/>
+    <w:lsdException w:name="Medium Grid 1 Accent 6" w:semiHidden="0" w:uiPriority="67" w:unhideWhenUsed="0"/>
+    <w:lsdException w:name="Medium Grid 2 Accent 6" w:semiHidden="0" w:uiPriority="68" w:unhideWhenUsed="0"/>
+    <w:lsdException w:name="Medium Grid 3 Accent 6" w:semiHidden="0" w:uiPriority="69" w:unhideWhenUsed="0"/>
+    <w:lsdException w:name="Dark List Accent 6" w:semiHidden="0" w:uiPriority="70" w:unhideWhenUsed="0"/>
+    <w:lsdException w:name="Colorful Shading Accent 6" w:semiHidden="0" w:uiPriority="71" w:unhideWhenUsed="0"/>
+    <w:lsdException w:name="Colorful List Accent 6" w:semiHidden="0" w:uiPriority="72" w:unhideWhenUsed="0"/>
+    <w:lsdException w:name="Colorful Grid Accent 6" w:semiHidden="0" w:uiPriority="73" w:unhideWhenUsed="0"/>
+    <w:lsdException w:name="Subtle Emphasis" w:semiHidden="0" w:uiPriority="19" w:unhideWhenUsed="0" w:qFormat="1"/>
+    <w:lsdException w:name="Intense Emphasis" w:semiHidden="0" w:uiPriority="21" w:unhideWhenUsed="0" w:qFormat="1"/>
+    <w:lsdException w:name="Subtle Reference" w:semiHidden="0" w:uiPriority="31" w:unhideWhenUsed="0" w:qFormat="1"/>
+    <w:lsdException w:name="Intense Reference" w:semiHidden="0" w:uiPriority="32" w:unhideWhenUsed="0" w:qFormat="1"/>
+    <w:lsdException w:name="Book Title" w:semiHidden="0" w:uiPriority="33" w:unhideWhenUsed="0" w:qFormat="1"/>
+    <w:lsdException w:name="Bibliography" w:uiPriority="37"/>
+    <w:lsdException w:name="TOC Heading" w:uiPriority="39" w:qFormat="1"/>
+  </w:latentStyles>
+  <w:style w:type="paragraph" w:default="1" w:styleId="Normal">
+    <w:name w:val="Normal"/>
+    <w:qFormat/>
+  </w:style>
+  <w:style w:type="character" w:default="1" w:styleId="DefaultParagraphFont">
+    <w:name w:val="Default Paragraph Font"/>
+    <w:uiPriority w:val="1"/>
+    <w:semiHidden/>
+    <w:unhideWhenUsed/>
+  </w:style>
+  <w:style w:type="table" w:default="1" w:styleId="TableNormal">
+    <w:name w:val="Normal Table"/>
+    <w:uiPriority w:val="99"/>
+    <w:semiHidden/>
+    <w:unhideWhenUsed/>
+    <w:tblPr>
+      <w:tblInd w:w="0" w:type="dxa"/>
+      <w:tblCellMar>
+        <w:top w:w="0" w:type="dxa"/>
+        <w:left w:w="108" w:type="dxa"/>
+        <w:bottom w:w="0" w:type="dxa"/>
+        <w:right w:w="108" w:type="dxa"/>
+      </w:tblCellMar>
+    </w:tblPr>
+  </w:style>
+  <w:style w:type="numbering" w:default="1" w:styleId="NoList">
+    <w:name w:val="No List"/>
+    <w:uiPriority w:val="99"/>
+    <w:semiHidden/>
+    <w:unhideWhenUsed/>
+  </w:style>
+</w:styles>
+</file>
+
 <file path=word/theme/theme1.xml><?xml version="1.0" encoding="utf-8"?>
 <a:theme xmlns:a="http://schemas.openxmlformats.org/drawingml/2006/main" name="Office Theme">
   <a:themeElements>
@@ -4840,7 +5055,7 @@
 </file>
 
 <file path=customXml/itemProps1.xml><?xml version="1.0" encoding="utf-8"?>
-<ds:datastoreItem xmlns:ds="http://schemas.openxmlformats.org/officeDocument/2006/customXml" ds:itemID="{85DAD817-E103-4857-BC1C-9F246CCB2210}">
+<ds:datastoreItem xmlns:ds="http://schemas.openxmlformats.org/officeDocument/2006/customXml" ds:itemID="{FA98A40B-357A-417A-8CAC-9786F2AB419C}">
   <ds:schemaRefs>
     <ds:schemaRef ds:uri="http://schemas.openxmlformats.org/officeDocument/2006/bibliography"/>
   </ds:schemaRefs>

</xml_diff>

<commit_message>
Update QEPLot documentation to reflect the addtion of the optional size variables.
</commit_message>
<xml_diff>
--- a/documentation/source/QEPlot.docx
+++ b/documentation/source/QEPlot.docx
@@ -108,7 +108,7 @@
         <w:jc w:val="center"/>
       </w:pPr>
       <w:r>
-        <w:t>6</w:t>
+        <w:t>12</w:t>
       </w:r>
       <w:r>
         <w:rPr>
@@ -117,7 +117,7 @@
         <w:t xml:space="preserve">th </w:t>
       </w:r>
       <w:r>
-        <w:t>February</w:t>
+        <w:t>July</w:t>
       </w:r>
       <w:r>
         <w:t xml:space="preserve"> </w:t>
@@ -366,8 +366,6 @@
             <w:t>Contents</w:t>
           </w:r>
         </w:p>
-        <w:bookmarkStart w:id="0" w:name="_GoBack"/>
-        <w:bookmarkEnd w:id="0"/>
         <w:p>
           <w:pPr>
             <w:pStyle w:val="TOC1"/>
@@ -1089,14 +1087,14 @@
       <w:pPr>
         <w:pStyle w:val="Heading1"/>
       </w:pPr>
-      <w:bookmarkStart w:id="1" w:name="_Ref342384189"/>
-      <w:bookmarkStart w:id="2" w:name="_Toc31831244"/>
+      <w:bookmarkStart w:id="0" w:name="_Ref342384189"/>
+      <w:bookmarkStart w:id="1" w:name="_Toc31831244"/>
       <w:r>
         <w:lastRenderedPageBreak/>
         <w:t>Introduction</w:t>
       </w:r>
+      <w:bookmarkEnd w:id="0"/>
       <w:bookmarkEnd w:id="1"/>
-      <w:bookmarkEnd w:id="2"/>
     </w:p>
     <w:p>
       <w:r>
@@ -1206,14 +1204,14 @@
       <w:pPr>
         <w:pStyle w:val="Heading1"/>
       </w:pPr>
-      <w:bookmarkStart w:id="3" w:name="_Toc31831245"/>
+      <w:bookmarkStart w:id="2" w:name="_Toc31831245"/>
       <w:r>
         <w:t>Descript</w:t>
       </w:r>
       <w:r>
         <w:t>ion</w:t>
       </w:r>
-      <w:bookmarkEnd w:id="3"/>
+      <w:bookmarkEnd w:id="2"/>
     </w:p>
     <w:p>
       <w:r>
@@ -1248,7 +1246,13 @@
         <w:t xml:space="preserve">While both scalar and waveform variables </w:t>
       </w:r>
       <w:r>
-        <w:t>can be shown on the same QEPlot widget, this is not the intended use.</w:t>
+        <w:t>can be shown on the same QEPlot widget</w:t>
+      </w:r>
+      <w:r>
+        <w:t xml:space="preserve"> at the same time</w:t>
+      </w:r>
+      <w:r>
+        <w:t>, this is not the intended use.</w:t>
       </w:r>
     </w:p>
     <w:p>
@@ -1311,14 +1315,27 @@
       <w:r>
         <w:t xml:space="preserve">Figure </w:t>
       </w:r>
-      <w:fldSimple w:instr=" SEQ Figure \* ARABIC ">
-        <w:r>
-          <w:rPr>
-            <w:noProof/>
-          </w:rPr>
-          <w:t>1</w:t>
-        </w:r>
-      </w:fldSimple>
+      <w:r>
+        <w:fldChar w:fldCharType="begin"/>
+      </w:r>
+      <w:r>
+        <w:instrText xml:space="preserve"> SEQ Figure \* ARABIC </w:instrText>
+      </w:r>
+      <w:r>
+        <w:fldChar w:fldCharType="separate"/>
+      </w:r>
+      <w:r>
+        <w:rPr>
+          <w:noProof/>
+        </w:rPr>
+        <w:t>1</w:t>
+      </w:r>
+      <w:r>
+        <w:rPr>
+          <w:noProof/>
+        </w:rPr>
+        <w:fldChar w:fldCharType="end"/>
+      </w:r>
       <w:r>
         <w:t xml:space="preserve"> GUI using QEPlot widgets to plot waveforms (left) and scalar values (right)</w:t>
       </w:r>
@@ -1327,26 +1344,26 @@
       <w:pPr>
         <w:pStyle w:val="Heading1"/>
       </w:pPr>
-      <w:bookmarkStart w:id="4" w:name="_Toc31831246"/>
+      <w:bookmarkStart w:id="3" w:name="_Toc31831246"/>
       <w:r>
         <w:t>Properties</w:t>
       </w:r>
+      <w:bookmarkEnd w:id="3"/>
+    </w:p>
+    <w:p>
+      <w:r>
+        <w:t>The QEPlot widget inherits directly from QEFrame, and as such has all the properties provided by the QEFrame widget.</w:t>
+      </w:r>
+    </w:p>
+    <w:p>
+      <w:pPr>
+        <w:pStyle w:val="Heading2"/>
+      </w:pPr>
+      <w:bookmarkStart w:id="4" w:name="_Toc31831247"/>
+      <w:r>
+        <w:t>Variable Names</w:t>
+      </w:r>
       <w:bookmarkEnd w:id="4"/>
-    </w:p>
-    <w:p>
-      <w:r>
-        <w:t>The QEPlot widget inherits directly from QEFrame, and as such has all the properties provided by the QEFrame widget.</w:t>
-      </w:r>
-    </w:p>
-    <w:p>
-      <w:pPr>
-        <w:pStyle w:val="Heading2"/>
-      </w:pPr>
-      <w:bookmarkStart w:id="5" w:name="_Toc31831247"/>
-      <w:r>
-        <w:t>Variable Names</w:t>
-      </w:r>
-      <w:bookmarkEnd w:id="5"/>
     </w:p>
     <w:p>
       <w:r>
@@ -1362,7 +1379,7 @@
         </w:numPr>
       </w:pPr>
       <w:r>
-        <w:t xml:space="preserve">variable1-8  </w:t>
+        <w:t>variable1-8</w:t>
       </w:r>
     </w:p>
     <w:p>
@@ -1375,6 +1392,103 @@
       </w:pPr>
       <w:proofErr w:type="gramStart"/>
       <w:r>
+        <w:t>sizeVariables1-8</w:t>
+      </w:r>
+      <w:proofErr w:type="gramEnd"/>
+      <w:r>
+        <w:t xml:space="preserve"> </w:t>
+      </w:r>
+      <w:r>
+        <w:t xml:space="preserve">  - </w:t>
+      </w:r>
+      <w:r>
+        <w:t xml:space="preserve">these </w:t>
+      </w:r>
+      <w:r>
+        <w:t xml:space="preserve">are </w:t>
+      </w:r>
+      <w:r>
+        <w:t>optional and o</w:t>
+      </w:r>
+      <w:r>
+        <w:t>n</w:t>
+      </w:r>
+      <w:r>
+        <w:t xml:space="preserve">ly </w:t>
+      </w:r>
+      <w:r>
+        <w:t xml:space="preserve">impact on how </w:t>
+      </w:r>
+      <w:r>
+        <w:t>array PVs</w:t>
+      </w:r>
+      <w:r>
+        <w:t xml:space="preserve"> are plotted</w:t>
+      </w:r>
+      <w:r>
+        <w:t>. They can be used to dynamically limit the number of elements plotted. E</w:t>
+      </w:r>
+      <w:r>
+        <w:t>.</w:t>
+      </w:r>
+      <w:r>
+        <w:t>g</w:t>
+      </w:r>
+      <w:r>
+        <w:t>.</w:t>
+      </w:r>
+      <w:r>
+        <w:t xml:space="preserve">  </w:t>
+      </w:r>
+      <w:proofErr w:type="gramStart"/>
+      <w:r>
+        <w:t>by</w:t>
+      </w:r>
+      <w:proofErr w:type="gramEnd"/>
+      <w:r>
+        <w:t xml:space="preserve"> using</w:t>
+      </w:r>
+      <w:r>
+        <w:t xml:space="preserve"> the .NORD field from an array record or the .CPT field from a </w:t>
+      </w:r>
+      <w:proofErr w:type="spellStart"/>
+      <w:r>
+        <w:t>sscan</w:t>
+      </w:r>
+      <w:proofErr w:type="spellEnd"/>
+      <w:r>
+        <w:t xml:space="preserve"> record. If the size PV disconnects or is invalid</w:t>
+      </w:r>
+      <w:r>
+        <w:t xml:space="preserve"> </w:t>
+      </w:r>
+      <w:r>
+        <w:t xml:space="preserve">then all data elements are plotted </w:t>
+      </w:r>
+      <w:proofErr w:type="gramStart"/>
+      <w:r>
+        <w:t xml:space="preserve">as if the PV had not been </w:t>
+      </w:r>
+      <w:bookmarkStart w:id="5" w:name="_GoBack"/>
+      <w:bookmarkEnd w:id="5"/>
+      <w:r>
+        <w:t>not specified</w:t>
+      </w:r>
+      <w:proofErr w:type="gramEnd"/>
+      <w:r>
+        <w:t>.</w:t>
+      </w:r>
+    </w:p>
+    <w:p>
+      <w:pPr>
+        <w:pStyle w:val="ListParagraph"/>
+        <w:numPr>
+          <w:ilvl w:val="0"/>
+          <w:numId w:val="8"/>
+        </w:numPr>
+      </w:pPr>
+      <w:proofErr w:type="gramStart"/>
+      <w:r>
         <w:t>variableSubstitutions</w:t>
       </w:r>
       <w:proofErr w:type="gramEnd"/>
@@ -1388,6 +1502,7 @@
       </w:pPr>
       <w:bookmarkStart w:id="6" w:name="_Toc31831248"/>
       <w:r>
+        <w:lastRenderedPageBreak/>
         <w:t>Individual t</w:t>
       </w:r>
       <w:r>
@@ -1439,7 +1554,6 @@
         </w:numPr>
       </w:pPr>
       <w:r>
-        <w:lastRenderedPageBreak/>
         <w:t>traceWidth1-8</w:t>
       </w:r>
     </w:p>
@@ -1782,7 +1896,6 @@
       </w:pPr>
       <w:bookmarkStart w:id="10" w:name="_Toc31831252"/>
       <w:r>
-        <w:lastRenderedPageBreak/>
         <w:t>Waveform attributes</w:t>
       </w:r>
       <w:bookmarkEnd w:id="10"/>
@@ -1899,19 +2012,13 @@
       </w:pPr>
       <w:bookmarkStart w:id="11" w:name="_Toc31831253"/>
       <w:r>
-        <w:t xml:space="preserve">Archive </w:t>
-      </w:r>
-      <w:r>
-        <w:t>Data Backfill</w:t>
+        <w:t>Archive Data Backfill</w:t>
       </w:r>
       <w:bookmarkEnd w:id="11"/>
     </w:p>
     <w:p>
       <w:r>
-        <w:t xml:space="preserve">When displaying scalar values, </w:t>
-      </w:r>
-      <w:r>
-        <w:t xml:space="preserve">it is possible to back fill plotted data </w:t>
+        <w:t xml:space="preserve">When displaying scalar values, it is possible to back fill plotted data </w:t>
       </w:r>
       <w:r>
         <w:t>provided</w:t>
@@ -1938,13 +2045,7 @@
         <w:t>after</w:t>
       </w:r>
       <w:r>
-        <w:t xml:space="preserve"> PV connection, while the latter </w:t>
-      </w:r>
-      <w:r>
-        <w:t>initiates an archive request</w:t>
-      </w:r>
-      <w:r>
-        <w:t xml:space="preserve"> each time the context menu item selected.</w:t>
+        <w:t xml:space="preserve"> PV connection, while the latter initiates an archive request each time the context menu item selected.</w:t>
       </w:r>
     </w:p>
     <w:p>
@@ -2175,7 +2276,7 @@
               <w:color w:val="747476"/>
               <w:sz w:val="18"/>
             </w:rPr>
-            <w:t>2</w:t>
+            <w:t>5</w:t>
           </w:r>
           <w:r>
             <w:rPr>
@@ -5055,7 +5156,7 @@
 </file>
 
 <file path=customXml/itemProps1.xml><?xml version="1.0" encoding="utf-8"?>
-<ds:datastoreItem xmlns:ds="http://schemas.openxmlformats.org/officeDocument/2006/customXml" ds:itemID="{FA98A40B-357A-417A-8CAC-9786F2AB419C}">
+<ds:datastoreItem xmlns:ds="http://schemas.openxmlformats.org/officeDocument/2006/customXml" ds:itemID="{9A0D32A3-2407-467D-9028-50BB6F6755E2}">
   <ds:schemaRefs>
     <ds:schemaRef ds:uri="http://schemas.openxmlformats.org/officeDocument/2006/bibliography"/>
   </ds:schemaRefs>

</xml_diff>